<commit_message>
Update Discussion points 08 Apr 2020.docx
</commit_message>
<xml_diff>
--- a/Service Module & Workshop/Discussion points 08 Apr 2020.docx
+++ b/Service Module & Workshop/Discussion points 08 Apr 2020.docx
@@ -1240,21 +1240,19 @@
         <w:rPr>
           <w:lang w:val="en-US"/>
         </w:rPr>
-        <w:t xml:space="preserve">Duplication check field – KMs + Service </w:t>
-      </w:r>
-      <w:proofErr w:type="spellStart"/>
-      <w:r>
-        <w:rPr>
-          <w:lang w:val="en-US"/>
-        </w:rPr>
-        <w:t>Tyepe</w:t>
-      </w:r>
-      <w:proofErr w:type="spellEnd"/>
-      <w:r>
-        <w:rPr>
-          <w:lang w:val="en-US"/>
-        </w:rPr>
-        <w:t xml:space="preserve"> Name(EN)</w:t>
+        <w:t>Duplication</w:t>
+      </w:r>
+      <w:r>
+        <w:rPr>
+          <w:lang w:val="en-US"/>
+        </w:rPr>
+        <w:t xml:space="preserve"> check field – KMs + Service Ty</w:t>
+      </w:r>
+      <w:r>
+        <w:rPr>
+          <w:lang w:val="en-US"/>
+        </w:rPr>
+        <w:t>pe Name(EN)</w:t>
       </w:r>
     </w:p>
     <w:p>
@@ -1833,7 +1831,31 @@
         <w:rPr>
           <w:lang w:val="en-US"/>
         </w:rPr>
-        <w:t>n No., Vehicle Type, Vehicle Sub Type, Status</w:t>
+        <w:t>n No., Vehicle Type</w:t>
+      </w:r>
+      <w:r>
+        <w:rPr>
+          <w:lang w:val="en-US"/>
+        </w:rPr>
+        <w:t>(master)</w:t>
+      </w:r>
+      <w:r>
+        <w:rPr>
+          <w:lang w:val="en-US"/>
+        </w:rPr>
+        <w:t>, Vehicle Sub Type</w:t>
+      </w:r>
+      <w:r>
+        <w:rPr>
+          <w:lang w:val="en-US"/>
+        </w:rPr>
+        <w:t>(master)</w:t>
+      </w:r>
+      <w:r>
+        <w:rPr>
+          <w:lang w:val="en-US"/>
+        </w:rPr>
+        <w:t>, Status</w:t>
       </w:r>
     </w:p>
     <w:p>
@@ -1948,44 +1970,1191 @@
         </w:rPr>
         <w:t>Status</w:t>
       </w:r>
+    </w:p>
+    <w:p>
+      <w:pPr>
+        <w:pStyle w:val="ListParagraph"/>
+        <w:numPr>
+          <w:ilvl w:val="0"/>
+          <w:numId w:val="2"/>
+        </w:numPr>
+        <w:spacing w:line="240" w:lineRule="auto"/>
+        <w:rPr>
+          <w:lang w:val="en-US"/>
+        </w:rPr>
+      </w:pPr>
+      <w:r>
+        <w:rPr>
+          <w:lang w:val="en-US"/>
+        </w:rPr>
+        <w:t xml:space="preserve">Duplication check field - </w:t>
+      </w:r>
+      <w:r>
+        <w:rPr>
+          <w:lang w:val="en-US"/>
+        </w:rPr>
+        <w:t>Vehicle Reg</w:t>
+      </w:r>
+      <w:r>
+        <w:rPr>
+          <w:lang w:val="en-US"/>
+        </w:rPr>
+        <w:t>istratio</w:t>
+      </w:r>
+      <w:r>
+        <w:rPr>
+          <w:lang w:val="en-US"/>
+        </w:rPr>
+        <w:t>n No.</w:t>
+      </w:r>
+    </w:p>
+    <w:p>
+      <w:pPr>
+        <w:pStyle w:val="ListParagraph"/>
+        <w:spacing w:line="240" w:lineRule="auto"/>
+        <w:ind w:left="1440"/>
+        <w:rPr>
+          <w:lang w:val="en-US"/>
+        </w:rPr>
+      </w:pPr>
+    </w:p>
+    <w:p>
+      <w:pPr>
+        <w:pStyle w:val="ListParagraph"/>
+        <w:numPr>
+          <w:ilvl w:val="0"/>
+          <w:numId w:val="1"/>
+        </w:numPr>
+        <w:spacing w:line="240" w:lineRule="auto"/>
+        <w:rPr>
+          <w:b/>
+          <w:bCs/>
+          <w:lang w:val="en-US"/>
+        </w:rPr>
+      </w:pPr>
+      <w:r>
+        <w:rPr>
+          <w:b/>
+          <w:bCs/>
+          <w:lang w:val="en-US"/>
+        </w:rPr>
+        <w:t>Master –</w:t>
+      </w:r>
+      <w:r>
+        <w:rPr>
+          <w:b/>
+          <w:bCs/>
+          <w:lang w:val="en-US"/>
+        </w:rPr>
+        <w:t xml:space="preserve"> Drivers</w:t>
+      </w:r>
+    </w:p>
+    <w:p>
+      <w:pPr>
+        <w:pStyle w:val="ListParagraph"/>
+        <w:spacing w:line="240" w:lineRule="auto"/>
+        <w:rPr>
+          <w:color w:val="FF0000"/>
+          <w:lang w:val="en-US"/>
+        </w:rPr>
+      </w:pPr>
+      <w:r>
+        <w:rPr>
+          <w:color w:val="FF0000"/>
+          <w:lang w:val="en-US"/>
+        </w:rPr>
+        <w:t>Not required</w:t>
+      </w:r>
+    </w:p>
+    <w:p>
+      <w:pPr>
+        <w:pStyle w:val="ListParagraph"/>
+        <w:spacing w:line="240" w:lineRule="auto"/>
+        <w:rPr>
+          <w:color w:val="FF0000"/>
+          <w:lang w:val="en-US"/>
+        </w:rPr>
+      </w:pPr>
+    </w:p>
+    <w:p>
+      <w:pPr>
+        <w:pStyle w:val="ListParagraph"/>
+        <w:numPr>
+          <w:ilvl w:val="0"/>
+          <w:numId w:val="1"/>
+        </w:numPr>
+        <w:spacing w:line="240" w:lineRule="auto"/>
+        <w:rPr>
+          <w:b/>
+          <w:bCs/>
+          <w:lang w:val="en-US"/>
+        </w:rPr>
+      </w:pPr>
+      <w:r>
+        <w:rPr>
+          <w:b/>
+          <w:bCs/>
+          <w:lang w:val="en-US"/>
+        </w:rPr>
+        <w:t>Master –</w:t>
+      </w:r>
+      <w:r>
+        <w:rPr>
+          <w:b/>
+          <w:bCs/>
+          <w:lang w:val="en-US"/>
+        </w:rPr>
+        <w:t xml:space="preserve"> </w:t>
+      </w:r>
+      <w:r>
+        <w:rPr>
+          <w:b/>
+          <w:bCs/>
+          <w:lang w:val="en-US"/>
+        </w:rPr>
+        <w:t>Customers</w:t>
+      </w:r>
+    </w:p>
+    <w:p>
+      <w:pPr>
+        <w:pStyle w:val="ListParagraph"/>
+        <w:numPr>
+          <w:ilvl w:val="1"/>
+          <w:numId w:val="1"/>
+        </w:numPr>
+        <w:spacing w:line="240" w:lineRule="auto"/>
+        <w:rPr>
+          <w:lang w:val="en-US"/>
+        </w:rPr>
+      </w:pPr>
+      <w:r>
+        <w:rPr>
+          <w:lang w:val="en-US"/>
+        </w:rPr>
+        <w:t xml:space="preserve">Add </w:t>
+      </w:r>
+      <w:r>
+        <w:rPr>
+          <w:i/>
+          <w:iCs/>
+          <w:lang w:val="en-US"/>
+        </w:rPr>
+        <w:t xml:space="preserve">Unique ID No.(CR No., Omani ID, </w:t>
+      </w:r>
+      <w:r>
+        <w:rPr>
+          <w:i/>
+          <w:iCs/>
+          <w:lang w:val="en-US"/>
+        </w:rPr>
+        <w:t>Labor</w:t>
+      </w:r>
+      <w:r>
+        <w:rPr>
+          <w:i/>
+          <w:iCs/>
+          <w:lang w:val="en-US"/>
+        </w:rPr>
+        <w:t xml:space="preserve"> card No</w:t>
+      </w:r>
+      <w:r>
+        <w:rPr>
+          <w:i/>
+          <w:iCs/>
+          <w:lang w:val="en-US"/>
+        </w:rPr>
+        <w:t>.</w:t>
+      </w:r>
+      <w:r>
+        <w:rPr>
+          <w:i/>
+          <w:iCs/>
+          <w:lang w:val="en-US"/>
+        </w:rPr>
+        <w:t>,</w:t>
+      </w:r>
+      <w:r>
+        <w:rPr>
+          <w:i/>
+          <w:iCs/>
+          <w:lang w:val="en-US"/>
+        </w:rPr>
+        <w:t xml:space="preserve"> </w:t>
+      </w:r>
+      <w:r>
+        <w:rPr>
+          <w:i/>
+          <w:iCs/>
+          <w:lang w:val="en-US"/>
+        </w:rPr>
+        <w:t>Passport No. etc.),</w:t>
+      </w:r>
+      <w:r>
+        <w:rPr>
+          <w:i/>
+          <w:iCs/>
+          <w:lang w:val="en-US"/>
+        </w:rPr>
+        <w:t>Location</w:t>
+      </w:r>
+      <w:r>
+        <w:rPr>
+          <w:i/>
+          <w:iCs/>
+          <w:lang w:val="en-US"/>
+        </w:rPr>
+        <w:t>(master list)</w:t>
+      </w:r>
+      <w:r>
+        <w:rPr>
+          <w:i/>
+          <w:iCs/>
+          <w:lang w:val="en-US"/>
+        </w:rPr>
+        <w:t>,Type(Company OR Individual)</w:t>
+      </w:r>
+      <w:r>
+        <w:rPr>
+          <w:i/>
+          <w:iCs/>
+          <w:lang w:val="en-US"/>
+        </w:rPr>
+        <w:t>,</w:t>
+      </w:r>
+      <w:r>
+        <w:rPr>
+          <w:i/>
+          <w:iCs/>
+          <w:lang w:val="en-US"/>
+        </w:rPr>
+        <w:t>Status</w:t>
+      </w:r>
+    </w:p>
+    <w:p>
+      <w:pPr>
+        <w:pStyle w:val="ListParagraph"/>
+        <w:numPr>
+          <w:ilvl w:val="1"/>
+          <w:numId w:val="1"/>
+        </w:numPr>
+        <w:spacing w:line="240" w:lineRule="auto"/>
+        <w:rPr>
+          <w:lang w:val="en-US"/>
+        </w:rPr>
+      </w:pPr>
+      <w:r>
+        <w:rPr>
+          <w:lang w:val="en-US"/>
+        </w:rPr>
+        <w:t>Mandatory fields</w:t>
+      </w:r>
+    </w:p>
+    <w:p>
+      <w:pPr>
+        <w:pStyle w:val="ListParagraph"/>
+        <w:numPr>
+          <w:ilvl w:val="2"/>
+          <w:numId w:val="1"/>
+        </w:numPr>
+        <w:spacing w:line="240" w:lineRule="auto"/>
+        <w:rPr>
+          <w:lang w:val="en-US"/>
+        </w:rPr>
+      </w:pPr>
+      <w:r>
+        <w:rPr>
+          <w:lang w:val="en-US"/>
+        </w:rPr>
+        <w:t>Customer Name</w:t>
+      </w:r>
+    </w:p>
+    <w:p>
+      <w:pPr>
+        <w:pStyle w:val="ListParagraph"/>
+        <w:numPr>
+          <w:ilvl w:val="2"/>
+          <w:numId w:val="1"/>
+        </w:numPr>
+        <w:spacing w:line="240" w:lineRule="auto"/>
+        <w:rPr>
+          <w:lang w:val="en-US"/>
+        </w:rPr>
+      </w:pPr>
+      <w:r>
+        <w:rPr>
+          <w:lang w:val="en-US"/>
+        </w:rPr>
+        <w:t>Unique ID No.</w:t>
+      </w:r>
+    </w:p>
+    <w:p>
+      <w:pPr>
+        <w:pStyle w:val="ListParagraph"/>
+        <w:numPr>
+          <w:ilvl w:val="2"/>
+          <w:numId w:val="1"/>
+        </w:numPr>
+        <w:spacing w:line="240" w:lineRule="auto"/>
+        <w:rPr>
+          <w:lang w:val="en-US"/>
+        </w:rPr>
+      </w:pPr>
+      <w:r>
+        <w:rPr>
+          <w:lang w:val="en-US"/>
+        </w:rPr>
+        <w:lastRenderedPageBreak/>
+        <w:t>Type</w:t>
+      </w:r>
+    </w:p>
+    <w:p>
+      <w:pPr>
+        <w:pStyle w:val="ListParagraph"/>
+        <w:numPr>
+          <w:ilvl w:val="2"/>
+          <w:numId w:val="1"/>
+        </w:numPr>
+        <w:spacing w:line="240" w:lineRule="auto"/>
+        <w:rPr>
+          <w:lang w:val="en-US"/>
+        </w:rPr>
+      </w:pPr>
+      <w:r>
+        <w:rPr>
+          <w:lang w:val="en-US"/>
+        </w:rPr>
+        <w:t>Location</w:t>
+      </w:r>
+    </w:p>
+    <w:p>
+      <w:pPr>
+        <w:pStyle w:val="ListParagraph"/>
+        <w:numPr>
+          <w:ilvl w:val="2"/>
+          <w:numId w:val="1"/>
+        </w:numPr>
+        <w:spacing w:line="240" w:lineRule="auto"/>
+        <w:rPr>
+          <w:lang w:val="en-US"/>
+        </w:rPr>
+      </w:pPr>
+      <w:r>
+        <w:rPr>
+          <w:lang w:val="en-US"/>
+        </w:rPr>
+        <w:t>Contact Person</w:t>
+      </w:r>
+    </w:p>
+    <w:p>
+      <w:pPr>
+        <w:pStyle w:val="ListParagraph"/>
+        <w:numPr>
+          <w:ilvl w:val="2"/>
+          <w:numId w:val="1"/>
+        </w:numPr>
+        <w:spacing w:line="240" w:lineRule="auto"/>
+        <w:rPr>
+          <w:lang w:val="en-US"/>
+        </w:rPr>
+      </w:pPr>
+      <w:r>
+        <w:rPr>
+          <w:lang w:val="en-US"/>
+        </w:rPr>
+        <w:t>Contact No.</w:t>
+      </w:r>
+    </w:p>
+    <w:p>
+      <w:pPr>
+        <w:pStyle w:val="ListParagraph"/>
+        <w:numPr>
+          <w:ilvl w:val="2"/>
+          <w:numId w:val="1"/>
+        </w:numPr>
+        <w:spacing w:line="240" w:lineRule="auto"/>
+        <w:rPr>
+          <w:lang w:val="en-US"/>
+        </w:rPr>
+      </w:pPr>
+      <w:r>
+        <w:rPr>
+          <w:lang w:val="en-US"/>
+        </w:rPr>
+        <w:t>Status</w:t>
+      </w:r>
+    </w:p>
+    <w:p>
+      <w:pPr>
+        <w:pStyle w:val="ListParagraph"/>
+        <w:numPr>
+          <w:ilvl w:val="1"/>
+          <w:numId w:val="1"/>
+        </w:numPr>
+        <w:spacing w:line="240" w:lineRule="auto"/>
+        <w:rPr>
+          <w:lang w:val="en-US"/>
+        </w:rPr>
+      </w:pPr>
+      <w:r>
+        <w:rPr>
+          <w:lang w:val="en-US"/>
+        </w:rPr>
+        <w:t>Duplication check field – Unique ID No. + Customer Name(EN)</w:t>
+      </w:r>
+    </w:p>
+    <w:p>
+      <w:pPr>
+        <w:pStyle w:val="ListParagraph"/>
+        <w:spacing w:line="240" w:lineRule="auto"/>
+        <w:rPr>
+          <w:b/>
+          <w:bCs/>
+          <w:lang w:val="en-US"/>
+        </w:rPr>
+      </w:pPr>
+    </w:p>
+    <w:p>
+      <w:pPr>
+        <w:pStyle w:val="ListParagraph"/>
+        <w:numPr>
+          <w:ilvl w:val="0"/>
+          <w:numId w:val="1"/>
+        </w:numPr>
+        <w:spacing w:line="240" w:lineRule="auto"/>
+        <w:rPr>
+          <w:b/>
+          <w:bCs/>
+          <w:lang w:val="en-US"/>
+        </w:rPr>
+      </w:pPr>
+      <w:r>
+        <w:rPr>
+          <w:b/>
+          <w:bCs/>
+          <w:lang w:val="en-US"/>
+        </w:rPr>
+        <w:t>Master –</w:t>
+      </w:r>
+      <w:r>
+        <w:rPr>
+          <w:b/>
+          <w:bCs/>
+          <w:lang w:val="en-US"/>
+        </w:rPr>
+        <w:t xml:space="preserve"> Services</w:t>
+      </w:r>
+    </w:p>
+    <w:p>
+      <w:pPr>
+        <w:pStyle w:val="ListParagraph"/>
+        <w:numPr>
+          <w:ilvl w:val="1"/>
+          <w:numId w:val="1"/>
+        </w:numPr>
+        <w:spacing w:line="240" w:lineRule="auto"/>
+        <w:rPr>
+          <w:lang w:val="en-US"/>
+        </w:rPr>
+      </w:pPr>
+      <w:r>
+        <w:rPr>
+          <w:lang w:val="en-US"/>
+        </w:rPr>
+        <w:t xml:space="preserve">Add </w:t>
+      </w:r>
+      <w:r>
+        <w:rPr>
+          <w:i/>
+          <w:iCs/>
+          <w:lang w:val="en-US"/>
+        </w:rPr>
+        <w:t>Service</w:t>
+      </w:r>
+      <w:r>
+        <w:rPr>
+          <w:lang w:val="en-US"/>
+        </w:rPr>
+        <w:t xml:space="preserve"> </w:t>
+      </w:r>
+      <w:r>
+        <w:rPr>
+          <w:i/>
+          <w:iCs/>
+          <w:lang w:val="en-US"/>
+        </w:rPr>
+        <w:t>Code, Status</w:t>
+      </w:r>
+    </w:p>
+    <w:p>
+      <w:pPr>
+        <w:pStyle w:val="ListParagraph"/>
+        <w:numPr>
+          <w:ilvl w:val="1"/>
+          <w:numId w:val="1"/>
+        </w:numPr>
+        <w:spacing w:line="240" w:lineRule="auto"/>
+        <w:rPr>
+          <w:lang w:val="en-US"/>
+        </w:rPr>
+      </w:pPr>
+      <w:r>
+        <w:rPr>
+          <w:lang w:val="en-US"/>
+        </w:rPr>
+        <w:t>Mandatory fields</w:t>
+      </w:r>
+    </w:p>
+    <w:p>
+      <w:pPr>
+        <w:pStyle w:val="ListParagraph"/>
+        <w:numPr>
+          <w:ilvl w:val="2"/>
+          <w:numId w:val="1"/>
+        </w:numPr>
+        <w:spacing w:line="240" w:lineRule="auto"/>
+        <w:rPr>
+          <w:lang w:val="en-US"/>
+        </w:rPr>
+      </w:pPr>
+      <w:r>
+        <w:rPr>
+          <w:lang w:val="en-US"/>
+        </w:rPr>
+        <w:t>Service Code</w:t>
+      </w:r>
+    </w:p>
+    <w:p>
+      <w:pPr>
+        <w:pStyle w:val="ListParagraph"/>
+        <w:numPr>
+          <w:ilvl w:val="2"/>
+          <w:numId w:val="1"/>
+        </w:numPr>
+        <w:spacing w:line="240" w:lineRule="auto"/>
+        <w:rPr>
+          <w:lang w:val="en-US"/>
+        </w:rPr>
+      </w:pPr>
+      <w:r>
+        <w:rPr>
+          <w:lang w:val="en-US"/>
+        </w:rPr>
+        <w:t>Service Name(EN)</w:t>
+      </w:r>
+    </w:p>
+    <w:p>
+      <w:pPr>
+        <w:pStyle w:val="ListParagraph"/>
+        <w:numPr>
+          <w:ilvl w:val="2"/>
+          <w:numId w:val="1"/>
+        </w:numPr>
+        <w:spacing w:line="240" w:lineRule="auto"/>
+        <w:rPr>
+          <w:lang w:val="en-US"/>
+        </w:rPr>
+      </w:pPr>
+      <w:r>
+        <w:rPr>
+          <w:lang w:val="en-US"/>
+        </w:rPr>
+        <w:t>Status</w:t>
+      </w:r>
+    </w:p>
+    <w:p>
+      <w:pPr>
+        <w:pStyle w:val="ListParagraph"/>
+        <w:numPr>
+          <w:ilvl w:val="1"/>
+          <w:numId w:val="1"/>
+        </w:numPr>
+        <w:spacing w:line="240" w:lineRule="auto"/>
+        <w:rPr>
+          <w:lang w:val="en-US"/>
+        </w:rPr>
+      </w:pPr>
+      <w:r>
+        <w:rPr>
+          <w:lang w:val="en-US"/>
+        </w:rPr>
+        <w:t>Duplication check field – Service Code + Service Name(EN)</w:t>
+      </w:r>
+    </w:p>
+    <w:p>
+      <w:pPr>
+        <w:pStyle w:val="ListParagraph"/>
+        <w:spacing w:line="240" w:lineRule="auto"/>
+        <w:ind w:left="1440"/>
+        <w:rPr>
+          <w:lang w:val="en-US"/>
+        </w:rPr>
+      </w:pPr>
+    </w:p>
+    <w:p>
+      <w:pPr>
+        <w:pStyle w:val="ListParagraph"/>
+        <w:numPr>
+          <w:ilvl w:val="0"/>
+          <w:numId w:val="1"/>
+        </w:numPr>
+        <w:spacing w:line="240" w:lineRule="auto"/>
+        <w:rPr>
+          <w:b/>
+          <w:bCs/>
+          <w:lang w:val="en-US"/>
+        </w:rPr>
+      </w:pPr>
+      <w:r>
+        <w:rPr>
+          <w:b/>
+          <w:bCs/>
+          <w:lang w:val="en-US"/>
+        </w:rPr>
+        <w:t>Master – Inspection Checklist</w:t>
+      </w:r>
+    </w:p>
+    <w:p>
+      <w:pPr>
+        <w:pStyle w:val="ListParagraph"/>
+        <w:spacing w:line="240" w:lineRule="auto"/>
+        <w:rPr>
+          <w:color w:val="FF0000"/>
+          <w:lang w:val="en-US"/>
+        </w:rPr>
+      </w:pPr>
+      <w:r>
+        <w:rPr>
+          <w:color w:val="FF0000"/>
+          <w:lang w:val="en-US"/>
+        </w:rPr>
+        <w:t>Not required</w:t>
+      </w:r>
+    </w:p>
+    <w:p>
+      <w:pPr>
+        <w:pStyle w:val="ListParagraph"/>
+        <w:spacing w:line="240" w:lineRule="auto"/>
+        <w:rPr>
+          <w:color w:val="FF0000"/>
+          <w:lang w:val="en-US"/>
+        </w:rPr>
+      </w:pPr>
+    </w:p>
+    <w:p>
+      <w:pPr>
+        <w:pStyle w:val="ListParagraph"/>
+        <w:numPr>
+          <w:ilvl w:val="0"/>
+          <w:numId w:val="1"/>
+        </w:numPr>
+        <w:spacing w:line="240" w:lineRule="auto"/>
+        <w:rPr>
+          <w:b/>
+          <w:bCs/>
+          <w:lang w:val="en-US"/>
+        </w:rPr>
+      </w:pPr>
+      <w:r>
+        <w:rPr>
+          <w:b/>
+          <w:bCs/>
+          <w:lang w:val="en-US"/>
+        </w:rPr>
+        <w:t>Configuration – Service Config</w:t>
+      </w:r>
+      <w:r>
+        <w:rPr>
+          <w:b/>
+          <w:bCs/>
+          <w:lang w:val="en-US"/>
+        </w:rPr>
+        <w:t>uration</w:t>
+      </w:r>
+    </w:p>
+    <w:p>
+      <w:pPr>
+        <w:pStyle w:val="ListParagraph"/>
+        <w:numPr>
+          <w:ilvl w:val="1"/>
+          <w:numId w:val="1"/>
+        </w:numPr>
+        <w:spacing w:line="240" w:lineRule="auto"/>
+        <w:rPr>
+          <w:i/>
+          <w:iCs/>
+          <w:lang w:val="en-US"/>
+        </w:rPr>
+      </w:pPr>
+      <w:r>
+        <w:rPr>
+          <w:lang w:val="en-US"/>
+        </w:rPr>
+        <w:t xml:space="preserve">Add fields: </w:t>
+      </w:r>
+      <w:r>
+        <w:rPr>
+          <w:i/>
+          <w:iCs/>
+          <w:lang w:val="en-US"/>
+        </w:rPr>
+        <w:t>Unique Code, Status</w:t>
+      </w:r>
+    </w:p>
+    <w:p>
+      <w:pPr>
+        <w:pStyle w:val="ListParagraph"/>
+        <w:numPr>
+          <w:ilvl w:val="1"/>
+          <w:numId w:val="1"/>
+        </w:numPr>
+        <w:spacing w:line="240" w:lineRule="auto"/>
+        <w:rPr>
+          <w:lang w:val="en-US"/>
+        </w:rPr>
+      </w:pPr>
+      <w:r>
+        <w:rPr>
+          <w:i/>
+          <w:iCs/>
+          <w:color w:val="0070C0"/>
+          <w:lang w:val="en-US"/>
+        </w:rPr>
+        <w:t xml:space="preserve">Service Type, </w:t>
+      </w:r>
+      <w:r>
+        <w:rPr>
+          <w:i/>
+          <w:iCs/>
+          <w:color w:val="0070C0"/>
+          <w:lang w:val="en-US"/>
+        </w:rPr>
+        <w:t>Vehicle Type, Vehicle Sub Type, Same as</w:t>
+      </w:r>
+      <w:r>
+        <w:rPr>
+          <w:color w:val="0070C0"/>
+          <w:lang w:val="en-US"/>
+        </w:rPr>
+        <w:t xml:space="preserve"> </w:t>
+      </w:r>
+      <w:r>
+        <w:rPr>
+          <w:lang w:val="en-US"/>
+        </w:rPr>
+        <w:t>should be master list</w:t>
+      </w:r>
+    </w:p>
+    <w:p>
+      <w:pPr>
+        <w:pStyle w:val="ListParagraph"/>
+        <w:numPr>
+          <w:ilvl w:val="1"/>
+          <w:numId w:val="1"/>
+        </w:numPr>
+        <w:spacing w:line="240" w:lineRule="auto"/>
+        <w:rPr>
+          <w:lang w:val="en-US"/>
+        </w:rPr>
+      </w:pPr>
+      <w:r>
+        <w:rPr>
+          <w:lang w:val="en-US"/>
+        </w:rPr>
+        <w:t>Man</w:t>
+      </w:r>
+      <w:r>
+        <w:rPr>
+          <w:lang w:val="en-US"/>
+        </w:rPr>
+        <w:t>datory fields:</w:t>
+      </w:r>
+    </w:p>
+    <w:p>
+      <w:pPr>
+        <w:pStyle w:val="ListParagraph"/>
+        <w:numPr>
+          <w:ilvl w:val="2"/>
+          <w:numId w:val="1"/>
+        </w:numPr>
+        <w:spacing w:line="240" w:lineRule="auto"/>
+        <w:rPr>
+          <w:lang w:val="en-US"/>
+        </w:rPr>
+      </w:pPr>
+      <w:r>
+        <w:rPr>
+          <w:lang w:val="en-US"/>
+        </w:rPr>
+        <w:t>Unique Code</w:t>
+      </w:r>
+    </w:p>
+    <w:p>
+      <w:pPr>
+        <w:pStyle w:val="ListParagraph"/>
+        <w:numPr>
+          <w:ilvl w:val="2"/>
+          <w:numId w:val="1"/>
+        </w:numPr>
+        <w:spacing w:line="240" w:lineRule="auto"/>
+        <w:rPr>
+          <w:lang w:val="en-US"/>
+        </w:rPr>
+      </w:pPr>
+      <w:r>
+        <w:rPr>
+          <w:lang w:val="en-US"/>
+        </w:rPr>
+        <w:t>Service Type</w:t>
+      </w:r>
+    </w:p>
+    <w:p>
+      <w:pPr>
+        <w:pStyle w:val="ListParagraph"/>
+        <w:numPr>
+          <w:ilvl w:val="2"/>
+          <w:numId w:val="1"/>
+        </w:numPr>
+        <w:spacing w:line="240" w:lineRule="auto"/>
+        <w:rPr>
+          <w:lang w:val="en-US"/>
+        </w:rPr>
+      </w:pPr>
+      <w:r>
+        <w:rPr>
+          <w:lang w:val="en-US"/>
+        </w:rPr>
+        <w:t>Vehicle Type</w:t>
+      </w:r>
+    </w:p>
+    <w:p>
+      <w:pPr>
+        <w:pStyle w:val="ListParagraph"/>
+        <w:numPr>
+          <w:ilvl w:val="2"/>
+          <w:numId w:val="1"/>
+        </w:numPr>
+        <w:spacing w:line="240" w:lineRule="auto"/>
+        <w:rPr>
+          <w:lang w:val="en-US"/>
+        </w:rPr>
+      </w:pPr>
+      <w:r>
+        <w:rPr>
+          <w:lang w:val="en-US"/>
+        </w:rPr>
+        <w:t>Vehicle Sub Type</w:t>
+      </w:r>
+    </w:p>
+    <w:p>
+      <w:pPr>
+        <w:pStyle w:val="ListParagraph"/>
+        <w:numPr>
+          <w:ilvl w:val="2"/>
+          <w:numId w:val="1"/>
+        </w:numPr>
+        <w:spacing w:line="240" w:lineRule="auto"/>
+        <w:rPr>
+          <w:lang w:val="en-US"/>
+        </w:rPr>
+      </w:pPr>
+      <w:r>
+        <w:rPr>
+          <w:lang w:val="en-US"/>
+        </w:rPr>
+        <w:t>Status</w:t>
+      </w:r>
+    </w:p>
+    <w:p>
+      <w:pPr>
+        <w:pStyle w:val="ListParagraph"/>
+        <w:numPr>
+          <w:ilvl w:val="2"/>
+          <w:numId w:val="1"/>
+        </w:numPr>
+        <w:spacing w:line="240" w:lineRule="auto"/>
+        <w:rPr>
+          <w:lang w:val="en-US"/>
+        </w:rPr>
+      </w:pPr>
+      <w:r>
+        <w:rPr>
+          <w:lang w:val="en-US"/>
+        </w:rPr>
+        <w:t>Services (Select at least one)</w:t>
+      </w:r>
+    </w:p>
+    <w:p>
+      <w:pPr>
+        <w:pStyle w:val="ListParagraph"/>
+        <w:numPr>
+          <w:ilvl w:val="1"/>
+          <w:numId w:val="1"/>
+        </w:numPr>
+        <w:spacing w:line="240" w:lineRule="auto"/>
+        <w:rPr>
+          <w:lang w:val="en-US"/>
+        </w:rPr>
+      </w:pPr>
+      <w:r>
+        <w:rPr>
+          <w:lang w:val="en-US"/>
+        </w:rPr>
+        <w:t>Duplication check fields – Unique Code + Service Type</w:t>
+      </w:r>
+    </w:p>
+    <w:p>
+      <w:pPr>
+        <w:pStyle w:val="ListParagraph"/>
+        <w:spacing w:line="240" w:lineRule="auto"/>
+        <w:ind w:left="1440"/>
+        <w:rPr>
+          <w:lang w:val="en-US"/>
+        </w:rPr>
+      </w:pPr>
+    </w:p>
+    <w:p>
+      <w:pPr>
+        <w:pStyle w:val="ListParagraph"/>
+        <w:numPr>
+          <w:ilvl w:val="0"/>
+          <w:numId w:val="1"/>
+        </w:numPr>
+        <w:spacing w:line="240" w:lineRule="auto"/>
+        <w:rPr>
+          <w:b/>
+          <w:bCs/>
+          <w:lang w:val="en-US"/>
+        </w:rPr>
+      </w:pPr>
+      <w:r>
+        <w:rPr>
+          <w:b/>
+          <w:bCs/>
+          <w:lang w:val="en-US"/>
+        </w:rPr>
+        <w:t>Configuration – Stock configuration (</w:t>
+      </w:r>
+      <w:r>
+        <w:rPr>
+          <w:b/>
+          <w:bCs/>
+          <w:color w:val="00B050"/>
+          <w:lang w:val="en-US"/>
+        </w:rPr>
+        <w:t>New page</w:t>
+      </w:r>
+      <w:r>
+        <w:rPr>
+          <w:b/>
+          <w:bCs/>
+          <w:lang w:val="en-US"/>
+        </w:rPr>
+        <w:t>)</w:t>
+      </w:r>
+    </w:p>
+    <w:p>
+      <w:pPr>
+        <w:pStyle w:val="ListParagraph"/>
+        <w:spacing w:line="240" w:lineRule="auto"/>
+        <w:rPr>
+          <w:lang w:val="en-US"/>
+        </w:rPr>
+      </w:pPr>
+      <w:r>
+        <w:rPr>
+          <w:lang w:val="en-US"/>
+        </w:rPr>
+        <w:t>For setting Workshop wise/ Item wise MIN &amp; MAX quantity</w:t>
+      </w:r>
+    </w:p>
+    <w:p>
+      <w:pPr>
+        <w:pStyle w:val="ListParagraph"/>
+        <w:spacing w:line="240" w:lineRule="auto"/>
+        <w:rPr>
+          <w:lang w:val="en-US"/>
+        </w:rPr>
+      </w:pPr>
+    </w:p>
+    <w:p>
+      <w:pPr>
+        <w:pStyle w:val="ListParagraph"/>
+        <w:spacing w:line="240" w:lineRule="auto"/>
+        <w:rPr>
+          <w:lang w:val="en-US"/>
+        </w:rPr>
+      </w:pPr>
+      <w:r>
+        <w:rPr>
+          <w:lang w:val="en-US"/>
+        </w:rPr>
+        <w:t>All items to be listed.</w:t>
+      </w:r>
       <w:bookmarkStart w:id="0" w:name="_GoBack"/>
       <w:bookmarkEnd w:id="0"/>
     </w:p>
     <w:p>
       <w:pPr>
         <w:pStyle w:val="ListParagraph"/>
+        <w:spacing w:line="240" w:lineRule="auto"/>
+        <w:rPr>
+          <w:lang w:val="en-US"/>
+        </w:rPr>
+      </w:pPr>
+      <w:r>
+        <w:rPr>
+          <w:noProof/>
+          <w:lang w:eastAsia="en-GB"/>
+        </w:rPr>
+        <w:drawing>
+          <wp:inline distT="0" distB="0" distL="0" distR="0" wp14:anchorId="779E0CF3" wp14:editId="52EA80B2">
+            <wp:extent cx="4362450" cy="1879633"/>
+            <wp:effectExtent l="0" t="0" r="0" b="6350"/>
+            <wp:docPr id="1" name="Picture 1"/>
+            <wp:cNvGraphicFramePr>
+              <a:graphicFrameLocks xmlns:a="http://schemas.openxmlformats.org/drawingml/2006/main" noChangeAspect="1"/>
+            </wp:cNvGraphicFramePr>
+            <a:graphic xmlns:a="http://schemas.openxmlformats.org/drawingml/2006/main">
+              <a:graphicData uri="http://schemas.openxmlformats.org/drawingml/2006/picture">
+                <pic:pic xmlns:pic="http://schemas.openxmlformats.org/drawingml/2006/picture">
+                  <pic:nvPicPr>
+                    <pic:cNvPr id="1" name=""/>
+                    <pic:cNvPicPr/>
+                  </pic:nvPicPr>
+                  <pic:blipFill>
+                    <a:blip r:embed="rId6"/>
+                    <a:stretch>
+                      <a:fillRect/>
+                    </a:stretch>
+                  </pic:blipFill>
+                  <pic:spPr>
+                    <a:xfrm>
+                      <a:off x="0" y="0"/>
+                      <a:ext cx="4380843" cy="1887558"/>
+                    </a:xfrm>
+                    <a:prstGeom prst="rect">
+                      <a:avLst/>
+                    </a:prstGeom>
+                  </pic:spPr>
+                </pic:pic>
+              </a:graphicData>
+            </a:graphic>
+          </wp:inline>
+        </w:drawing>
+      </w:r>
+    </w:p>
+    <w:p>
+      <w:pPr>
+        <w:pStyle w:val="ListParagraph"/>
+        <w:spacing w:line="240" w:lineRule="auto"/>
+        <w:rPr>
+          <w:lang w:val="en-US"/>
+        </w:rPr>
+      </w:pPr>
+    </w:p>
+    <w:p>
+      <w:pPr>
+        <w:pStyle w:val="ListParagraph"/>
         <w:numPr>
           <w:ilvl w:val="0"/>
-          <w:numId w:val="2"/>
-        </w:numPr>
-        <w:spacing w:line="240" w:lineRule="auto"/>
-        <w:rPr>
-          <w:lang w:val="en-US"/>
-        </w:rPr>
-      </w:pPr>
-      <w:r>
-        <w:rPr>
-          <w:lang w:val="en-US"/>
-        </w:rPr>
-        <w:t xml:space="preserve">Duplication check field - </w:t>
-      </w:r>
-      <w:r>
-        <w:rPr>
-          <w:lang w:val="en-US"/>
-        </w:rPr>
-        <w:t>Vehicle Reg</w:t>
-      </w:r>
-      <w:r>
-        <w:rPr>
-          <w:lang w:val="en-US"/>
-        </w:rPr>
-        <w:t>istratio</w:t>
-      </w:r>
-      <w:r>
-        <w:rPr>
-          <w:lang w:val="en-US"/>
-        </w:rPr>
-        <w:t>n No.</w:t>
+          <w:numId w:val="1"/>
+        </w:numPr>
+        <w:spacing w:line="240" w:lineRule="auto"/>
+        <w:rPr>
+          <w:b/>
+          <w:bCs/>
+          <w:lang w:val="en-US"/>
+        </w:rPr>
+      </w:pPr>
+      <w:r>
+        <w:rPr>
+          <w:b/>
+          <w:bCs/>
+          <w:lang w:val="en-US"/>
+        </w:rPr>
+        <w:t>Operations – Service booking</w:t>
+      </w:r>
+    </w:p>
+    <w:p>
+      <w:pPr>
+        <w:pStyle w:val="ListParagraph"/>
+        <w:spacing w:line="240" w:lineRule="auto"/>
+        <w:ind w:left="2160"/>
+        <w:rPr>
+          <w:lang w:val="en-US"/>
+        </w:rPr>
+      </w:pPr>
+    </w:p>
+    <w:p>
+      <w:pPr>
+        <w:pStyle w:val="ListParagraph"/>
+        <w:numPr>
+          <w:ilvl w:val="0"/>
+          <w:numId w:val="1"/>
+        </w:numPr>
+        <w:spacing w:line="240" w:lineRule="auto"/>
+        <w:rPr>
+          <w:b/>
+          <w:bCs/>
+          <w:lang w:val="en-US"/>
+        </w:rPr>
+      </w:pPr>
+      <w:r>
+        <w:rPr>
+          <w:b/>
+          <w:bCs/>
+          <w:lang w:val="en-US"/>
+        </w:rPr>
+        <w:t xml:space="preserve">Operations </w:t>
+      </w:r>
+      <w:r>
+        <w:rPr>
+          <w:b/>
+          <w:bCs/>
+          <w:lang w:val="en-US"/>
+        </w:rPr>
+        <w:t>–</w:t>
+      </w:r>
+      <w:r>
+        <w:rPr>
+          <w:b/>
+          <w:bCs/>
+          <w:lang w:val="en-US"/>
+        </w:rPr>
+        <w:t xml:space="preserve"> </w:t>
+      </w:r>
+      <w:r>
+        <w:rPr>
+          <w:b/>
+          <w:bCs/>
+          <w:lang w:val="en-US"/>
+        </w:rPr>
+        <w:t>Workshop Admission</w:t>
+      </w:r>
+    </w:p>
+    <w:p>
+      <w:pPr>
+        <w:pStyle w:val="ListParagraph"/>
+        <w:numPr>
+          <w:ilvl w:val="1"/>
+          <w:numId w:val="1"/>
+        </w:numPr>
+        <w:spacing w:line="240" w:lineRule="auto"/>
+        <w:rPr>
+          <w:lang w:val="en-US"/>
+        </w:rPr>
+      </w:pPr>
+      <w:r>
+        <w:rPr>
+          <w:lang w:val="en-US"/>
+        </w:rPr>
+        <w:t>The Driver Name should be text entry, because it will be the customer’s driver who will be bringing the v</w:t>
+      </w:r>
+      <w:r>
+        <w:rPr>
+          <w:lang w:val="en-US"/>
+        </w:rPr>
+        <w:t>ehicle to workshop and that list will not be there in the system.</w:t>
       </w:r>
     </w:p>
     <w:p>
@@ -2018,15 +3187,472 @@
           <w:bCs/>
           <w:lang w:val="en-US"/>
         </w:rPr>
-        <w:t>Master –</w:t>
-      </w:r>
-      <w:r>
-        <w:rPr>
-          <w:b/>
-          <w:bCs/>
-          <w:lang w:val="en-US"/>
-        </w:rPr>
-        <w:t xml:space="preserve"> Drivers</w:t>
+        <w:t>Job card:</w:t>
+      </w:r>
+    </w:p>
+    <w:p>
+      <w:pPr>
+        <w:pStyle w:val="ListParagraph"/>
+        <w:numPr>
+          <w:ilvl w:val="1"/>
+          <w:numId w:val="1"/>
+        </w:numPr>
+        <w:spacing w:line="240" w:lineRule="auto"/>
+        <w:rPr>
+          <w:lang w:val="en-US"/>
+        </w:rPr>
+      </w:pPr>
+      <w:r>
+        <w:rPr>
+          <w:lang w:val="en-US"/>
+        </w:rPr>
+        <w:t>Workshop ticket number – Not required</w:t>
+      </w:r>
+    </w:p>
+    <w:p>
+      <w:pPr>
+        <w:pStyle w:val="ListParagraph"/>
+        <w:numPr>
+          <w:ilvl w:val="1"/>
+          <w:numId w:val="1"/>
+        </w:numPr>
+        <w:spacing w:line="240" w:lineRule="auto"/>
+        <w:rPr>
+          <w:lang w:val="en-US"/>
+        </w:rPr>
+      </w:pPr>
+      <w:r>
+        <w:rPr>
+          <w:lang w:val="en-US"/>
+        </w:rPr>
+        <w:t>Job card to be prefixed by Workshop code. Number can be continuous</w:t>
+      </w:r>
+      <w:r>
+        <w:rPr>
+          <w:lang w:val="en-US"/>
+        </w:rPr>
+        <w:t>. (For Nati workshop, it can be something like NT00001)</w:t>
+      </w:r>
+    </w:p>
+    <w:p>
+      <w:pPr>
+        <w:pStyle w:val="ListParagraph"/>
+        <w:numPr>
+          <w:ilvl w:val="1"/>
+          <w:numId w:val="1"/>
+        </w:numPr>
+        <w:spacing w:line="240" w:lineRule="auto"/>
+        <w:rPr>
+          <w:lang w:val="en-US"/>
+        </w:rPr>
+      </w:pPr>
+      <w:r>
+        <w:rPr>
+          <w:lang w:val="en-US"/>
+        </w:rPr>
+        <w:t>Add FLEET No. Next to Vehicle number</w:t>
+      </w:r>
+    </w:p>
+    <w:p>
+      <w:pPr>
+        <w:pStyle w:val="ListParagraph"/>
+        <w:numPr>
+          <w:ilvl w:val="1"/>
+          <w:numId w:val="1"/>
+        </w:numPr>
+        <w:spacing w:line="240" w:lineRule="auto"/>
+        <w:rPr>
+          <w:lang w:val="en-US"/>
+        </w:rPr>
+      </w:pPr>
+      <w:r>
+        <w:rPr>
+          <w:lang w:val="en-US"/>
+        </w:rPr>
+        <w:t>START TIME &amp; END TIME to be replaced with HOURS</w:t>
+      </w:r>
+    </w:p>
+    <w:p>
+      <w:pPr>
+        <w:pStyle w:val="ListParagraph"/>
+        <w:numPr>
+          <w:ilvl w:val="1"/>
+          <w:numId w:val="1"/>
+        </w:numPr>
+        <w:spacing w:line="240" w:lineRule="auto"/>
+        <w:rPr>
+          <w:lang w:val="en-US"/>
+        </w:rPr>
+      </w:pPr>
+      <w:r>
+        <w:rPr>
+          <w:lang w:val="en-US"/>
+        </w:rPr>
+        <w:t>Labor</w:t>
+      </w:r>
+      <w:r>
+        <w:rPr>
+          <w:lang w:val="en-US"/>
+        </w:rPr>
+        <w:t xml:space="preserve"> charges to be calculated based on ENTERED HOURS X RATE PER HOUR</w:t>
+      </w:r>
+      <w:r>
+        <w:rPr>
+          <w:lang w:val="en-US"/>
+        </w:rPr>
+        <w:t xml:space="preserve"> of the selected technician</w:t>
+      </w:r>
+    </w:p>
+    <w:p>
+      <w:pPr>
+        <w:pStyle w:val="ListParagraph"/>
+        <w:numPr>
+          <w:ilvl w:val="1"/>
+          <w:numId w:val="1"/>
+        </w:numPr>
+        <w:spacing w:line="240" w:lineRule="auto"/>
+        <w:rPr>
+          <w:lang w:val="en-US"/>
+        </w:rPr>
+      </w:pPr>
+      <w:r>
+        <w:rPr>
+          <w:lang w:val="en-US"/>
+        </w:rPr>
+        <w:t>There should be an option to enter NO. OF DAYS REQUIRED TO COMPLETE THE JOB. This should be an INTEGER field. If the job is not closed within that time, then that job card to be displayed in dashboard as overdue jobs.</w:t>
+      </w:r>
+    </w:p>
+    <w:p>
+      <w:pPr>
+        <w:pStyle w:val="ListParagraph"/>
+        <w:numPr>
+          <w:ilvl w:val="1"/>
+          <w:numId w:val="1"/>
+        </w:numPr>
+        <w:spacing w:line="240" w:lineRule="auto"/>
+        <w:rPr>
+          <w:lang w:val="en-US"/>
+        </w:rPr>
+      </w:pPr>
+      <w:r>
+        <w:rPr>
+          <w:lang w:val="en-US"/>
+        </w:rPr>
+        <w:t>Based on the above, there should be option to enter Interim update for the job card (like waiting for parts, waiting for third party work etc. This can be then displayed against the overdue jobs in dashboard)</w:t>
+      </w:r>
+    </w:p>
+    <w:p>
+      <w:pPr>
+        <w:pStyle w:val="ListParagraph"/>
+        <w:numPr>
+          <w:ilvl w:val="1"/>
+          <w:numId w:val="1"/>
+        </w:numPr>
+        <w:spacing w:line="240" w:lineRule="auto"/>
+        <w:rPr>
+          <w:lang w:val="en-US"/>
+        </w:rPr>
+      </w:pPr>
+      <w:r>
+        <w:rPr>
+          <w:lang w:val="en-US"/>
+        </w:rPr>
+        <w:t xml:space="preserve">Inspection &amp; Observation: </w:t>
+      </w:r>
+    </w:p>
+    <w:p>
+      <w:pPr>
+        <w:pStyle w:val="ListParagraph"/>
+        <w:spacing w:line="240" w:lineRule="auto"/>
+        <w:ind w:left="1440"/>
+        <w:rPr>
+          <w:lang w:val="en-US"/>
+        </w:rPr>
+      </w:pPr>
+      <w:r>
+        <w:rPr>
+          <w:lang w:val="en-US"/>
+        </w:rPr>
+        <w:t>Give a textbox to enter the Inspection Ref No. &amp; another textbox to enter the observations.</w:t>
+      </w:r>
+      <w:r>
+        <w:rPr>
+          <w:lang w:val="en-US"/>
+        </w:rPr>
+        <w:t xml:space="preserve"> A File Upload control to upload the scanned copy of Inspection sheet (Actually Inspection will be done of paper based forms). This attachment should be allowed even after closing the job card.</w:t>
+      </w:r>
+    </w:p>
+    <w:p>
+      <w:pPr>
+        <w:pStyle w:val="ListParagraph"/>
+        <w:numPr>
+          <w:ilvl w:val="1"/>
+          <w:numId w:val="1"/>
+        </w:numPr>
+        <w:spacing w:line="240" w:lineRule="auto"/>
+        <w:rPr>
+          <w:lang w:val="en-US"/>
+        </w:rPr>
+      </w:pPr>
+      <w:r>
+        <w:rPr>
+          <w:lang w:val="en-US"/>
+        </w:rPr>
+        <w:t xml:space="preserve">When CLOSING a job card, there should be a popup that needs to be filled by the technician. </w:t>
+      </w:r>
+      <w:r>
+        <w:rPr>
+          <w:lang w:val="en-US"/>
+        </w:rPr>
+        <w:t>We will decide w</w:t>
+      </w:r>
+      <w:r>
+        <w:rPr>
+          <w:lang w:val="en-US"/>
+        </w:rPr>
+        <w:t xml:space="preserve">hat is to be there in </w:t>
+      </w:r>
+      <w:r>
+        <w:rPr>
+          <w:lang w:val="en-US"/>
+        </w:rPr>
+        <w:t>the popup will be decided later.</w:t>
+      </w:r>
+    </w:p>
+    <w:p>
+      <w:pPr>
+        <w:pStyle w:val="ListParagraph"/>
+        <w:numPr>
+          <w:ilvl w:val="1"/>
+          <w:numId w:val="1"/>
+        </w:numPr>
+        <w:spacing w:line="240" w:lineRule="auto"/>
+        <w:rPr>
+          <w:lang w:val="en-US"/>
+        </w:rPr>
+      </w:pPr>
+      <w:r>
+        <w:rPr>
+          <w:lang w:val="en-US"/>
+        </w:rPr>
+        <w:t>If there are some works done at some outside/third party workshop, there should be an option to record that in the job card along with an option to attach the Invoice from outside workshop.</w:t>
+      </w:r>
+    </w:p>
+    <w:p>
+      <w:pPr>
+        <w:pStyle w:val="ListParagraph"/>
+        <w:numPr>
+          <w:ilvl w:val="1"/>
+          <w:numId w:val="1"/>
+        </w:numPr>
+        <w:spacing w:line="240" w:lineRule="auto"/>
+        <w:rPr>
+          <w:lang w:val="en-US"/>
+        </w:rPr>
+      </w:pPr>
+      <w:r>
+        <w:rPr>
+          <w:lang w:val="en-US"/>
+        </w:rPr>
+        <w:t>If some of the items/works to be back charged from the customer, then it should be recorded in the job card with the details.</w:t>
+      </w:r>
+    </w:p>
+    <w:p>
+      <w:pPr>
+        <w:pStyle w:val="ListParagraph"/>
+        <w:numPr>
+          <w:ilvl w:val="1"/>
+          <w:numId w:val="1"/>
+        </w:numPr>
+        <w:spacing w:line="240" w:lineRule="auto"/>
+        <w:rPr>
+          <w:lang w:val="en-US"/>
+        </w:rPr>
+      </w:pPr>
+      <w:r>
+        <w:rPr>
+          <w:lang w:val="en-US"/>
+        </w:rPr>
+        <w:t>While closing a job, validate whether all line items (work hours) has been filled. Otherwise closing should not be allowed.</w:t>
+      </w:r>
+    </w:p>
+    <w:p>
+      <w:pPr>
+        <w:pStyle w:val="ListParagraph"/>
+        <w:numPr>
+          <w:ilvl w:val="1"/>
+          <w:numId w:val="1"/>
+        </w:numPr>
+        <w:spacing w:line="240" w:lineRule="auto"/>
+        <w:rPr>
+          <w:lang w:val="en-US"/>
+        </w:rPr>
+      </w:pPr>
+      <w:r>
+        <w:rPr>
+          <w:lang w:val="en-US"/>
+        </w:rPr>
+        <w:t>Approval for closed jobs: Keep an option for an approval level for job card closing. This stage should be configured in such a</w:t>
+      </w:r>
+      <w:r>
+        <w:rPr>
+          <w:lang w:val="en-US"/>
+        </w:rPr>
+        <w:t xml:space="preserve"> </w:t>
+      </w:r>
+      <w:r>
+        <w:rPr>
+          <w:lang w:val="en-US"/>
+        </w:rPr>
+        <w:t>way that the Approval process can be activated/deactivated at any time.</w:t>
+      </w:r>
+    </w:p>
+    <w:p>
+      <w:pPr>
+        <w:pStyle w:val="ListParagraph"/>
+        <w:numPr>
+          <w:ilvl w:val="1"/>
+          <w:numId w:val="1"/>
+        </w:numPr>
+        <w:spacing w:line="240" w:lineRule="auto"/>
+        <w:rPr>
+          <w:lang w:val="en-US"/>
+        </w:rPr>
+      </w:pPr>
+      <w:r>
+        <w:rPr>
+          <w:lang w:val="en-US"/>
+        </w:rPr>
+        <w:t>A high level user should have an option to Re-open the closed job card.</w:t>
+      </w:r>
+    </w:p>
+    <w:p>
+      <w:pPr>
+        <w:pStyle w:val="ListParagraph"/>
+        <w:numPr>
+          <w:ilvl w:val="1"/>
+          <w:numId w:val="1"/>
+        </w:numPr>
+        <w:spacing w:line="240" w:lineRule="auto"/>
+        <w:rPr>
+          <w:lang w:val="en-US"/>
+        </w:rPr>
+      </w:pPr>
+      <w:r>
+        <w:rPr>
+          <w:lang w:val="en-US"/>
+        </w:rPr>
+        <w:t>SAVE button to be changed as OPEN JOB CARD. The OPEN &amp; CLOSE card button to be visible dynamically based on condition.</w:t>
+      </w:r>
+    </w:p>
+    <w:p>
+      <w:pPr>
+        <w:pStyle w:val="ListParagraph"/>
+        <w:spacing w:line="240" w:lineRule="auto"/>
+        <w:ind w:left="1440"/>
+        <w:rPr>
+          <w:lang w:val="en-US"/>
+        </w:rPr>
+      </w:pPr>
+    </w:p>
+    <w:p>
+      <w:pPr>
+        <w:pStyle w:val="ListParagraph"/>
+        <w:numPr>
+          <w:ilvl w:val="0"/>
+          <w:numId w:val="1"/>
+        </w:numPr>
+        <w:spacing w:line="240" w:lineRule="auto"/>
+        <w:rPr>
+          <w:b/>
+          <w:bCs/>
+          <w:lang w:val="en-US"/>
+        </w:rPr>
+      </w:pPr>
+      <w:r>
+        <w:rPr>
+          <w:b/>
+          <w:bCs/>
+          <w:lang w:val="en-US"/>
+        </w:rPr>
+        <w:t>Operations – Material Request</w:t>
+      </w:r>
+    </w:p>
+    <w:p>
+      <w:pPr>
+        <w:pStyle w:val="ListParagraph"/>
+        <w:numPr>
+          <w:ilvl w:val="1"/>
+          <w:numId w:val="1"/>
+        </w:numPr>
+        <w:spacing w:line="240" w:lineRule="auto"/>
+        <w:rPr>
+          <w:lang w:val="en-US"/>
+        </w:rPr>
+      </w:pPr>
+      <w:r>
+        <w:rPr>
+          <w:lang w:val="en-US"/>
+        </w:rPr>
+        <w:t>MR number to be prefixed with workshop code</w:t>
+      </w:r>
+    </w:p>
+    <w:p>
+      <w:pPr>
+        <w:pStyle w:val="ListParagraph"/>
+        <w:numPr>
+          <w:ilvl w:val="1"/>
+          <w:numId w:val="1"/>
+        </w:numPr>
+        <w:spacing w:line="240" w:lineRule="auto"/>
+        <w:rPr>
+          <w:lang w:val="en-US"/>
+        </w:rPr>
+      </w:pPr>
+      <w:r>
+        <w:rPr>
+          <w:lang w:val="en-US"/>
+        </w:rPr>
+        <w:t>If an item level at any workshop falls below the minimum quantity, then that items to be listed in dashboard and MR can be processed by clicking from dashboard and taking them to MR screen to complete the request.</w:t>
+      </w:r>
+    </w:p>
+    <w:p>
+      <w:pPr>
+        <w:pStyle w:val="ListParagraph"/>
+        <w:numPr>
+          <w:ilvl w:val="0"/>
+          <w:numId w:val="1"/>
+        </w:numPr>
+        <w:spacing w:line="240" w:lineRule="auto"/>
+        <w:rPr>
+          <w:b/>
+          <w:bCs/>
+          <w:lang w:val="en-US"/>
+        </w:rPr>
+      </w:pPr>
+      <w:r>
+        <w:rPr>
+          <w:b/>
+          <w:bCs/>
+          <w:lang w:val="en-US"/>
+        </w:rPr>
+        <w:t>Operations –</w:t>
+      </w:r>
+      <w:r>
+        <w:rPr>
+          <w:b/>
+          <w:bCs/>
+          <w:lang w:val="en-US"/>
+        </w:rPr>
+        <w:t xml:space="preserve"> </w:t>
+      </w:r>
+      <w:r>
+        <w:rPr>
+          <w:b/>
+          <w:bCs/>
+          <w:lang w:val="en-US"/>
+        </w:rPr>
+        <w:t>Inspection</w:t>
       </w:r>
     </w:p>
     <w:p>
@@ -2049,16 +3675,6 @@
     <w:p>
       <w:pPr>
         <w:pStyle w:val="ListParagraph"/>
-        <w:spacing w:line="240" w:lineRule="auto"/>
-        <w:rPr>
-          <w:color w:val="FF0000"/>
-          <w:lang w:val="en-US"/>
-        </w:rPr>
-      </w:pPr>
-    </w:p>
-    <w:p>
-      <w:pPr>
-        <w:pStyle w:val="ListParagraph"/>
         <w:numPr>
           <w:ilvl w:val="0"/>
           <w:numId w:val="1"/>
@@ -2076,221 +3692,179 @@
           <w:bCs/>
           <w:lang w:val="en-US"/>
         </w:rPr>
-        <w:t>Master –</w:t>
-      </w:r>
-      <w:r>
-        <w:rPr>
-          <w:b/>
-          <w:bCs/>
-          <w:lang w:val="en-US"/>
-        </w:rPr>
-        <w:t xml:space="preserve"> </w:t>
-      </w:r>
-      <w:r>
-        <w:rPr>
-          <w:b/>
-          <w:bCs/>
-          <w:lang w:val="en-US"/>
-        </w:rPr>
-        <w:t>Customers</w:t>
-      </w:r>
-    </w:p>
-    <w:p>
-      <w:pPr>
-        <w:pStyle w:val="ListParagraph"/>
-        <w:numPr>
-          <w:ilvl w:val="1"/>
-          <w:numId w:val="1"/>
-        </w:numPr>
-        <w:spacing w:line="240" w:lineRule="auto"/>
-        <w:rPr>
-          <w:lang w:val="en-US"/>
-        </w:rPr>
-      </w:pPr>
-      <w:r>
-        <w:rPr>
-          <w:lang w:val="en-US"/>
-        </w:rPr>
-        <w:t xml:space="preserve">Add </w:t>
-      </w:r>
-      <w:r>
-        <w:rPr>
-          <w:i/>
-          <w:iCs/>
-          <w:lang w:val="en-US"/>
-        </w:rPr>
-        <w:t xml:space="preserve">Unique ID No.(CR No., Omani ID, </w:t>
-      </w:r>
-      <w:r>
-        <w:rPr>
-          <w:i/>
-          <w:iCs/>
-          <w:lang w:val="en-US"/>
-        </w:rPr>
-        <w:t>Labor</w:t>
-      </w:r>
-      <w:r>
-        <w:rPr>
-          <w:i/>
-          <w:iCs/>
-          <w:lang w:val="en-US"/>
-        </w:rPr>
-        <w:t xml:space="preserve"> card No</w:t>
-      </w:r>
-      <w:r>
-        <w:rPr>
-          <w:i/>
-          <w:iCs/>
-          <w:lang w:val="en-US"/>
-        </w:rPr>
-        <w:t>.</w:t>
-      </w:r>
-      <w:r>
-        <w:rPr>
-          <w:i/>
-          <w:iCs/>
-          <w:lang w:val="en-US"/>
-        </w:rPr>
-        <w:t>,</w:t>
-      </w:r>
-      <w:r>
-        <w:rPr>
-          <w:i/>
-          <w:iCs/>
-          <w:lang w:val="en-US"/>
-        </w:rPr>
-        <w:t xml:space="preserve"> </w:t>
-      </w:r>
-      <w:r>
-        <w:rPr>
-          <w:i/>
-          <w:iCs/>
-          <w:lang w:val="en-US"/>
-        </w:rPr>
-        <w:t>Passport No. etc.),</w:t>
-      </w:r>
-      <w:r>
-        <w:rPr>
-          <w:i/>
-          <w:iCs/>
-          <w:lang w:val="en-US"/>
-        </w:rPr>
-        <w:t>Location</w:t>
-      </w:r>
-      <w:r>
-        <w:rPr>
-          <w:i/>
-          <w:iCs/>
-          <w:lang w:val="en-US"/>
-        </w:rPr>
-        <w:t>(master list)</w:t>
-      </w:r>
-      <w:r>
-        <w:rPr>
-          <w:i/>
-          <w:iCs/>
-          <w:lang w:val="en-US"/>
-        </w:rPr>
-        <w:t>,Type(Company OR Individual)</w:t>
-      </w:r>
-      <w:r>
-        <w:rPr>
-          <w:i/>
-          <w:iCs/>
-          <w:lang w:val="en-US"/>
-        </w:rPr>
-        <w:t>,</w:t>
-      </w:r>
-      <w:r>
-        <w:rPr>
-          <w:i/>
-          <w:iCs/>
-          <w:lang w:val="en-US"/>
-        </w:rPr>
-        <w:t>Status</w:t>
-      </w:r>
-    </w:p>
-    <w:p>
-      <w:pPr>
-        <w:pStyle w:val="ListParagraph"/>
-        <w:numPr>
-          <w:ilvl w:val="1"/>
-          <w:numId w:val="1"/>
-        </w:numPr>
-        <w:spacing w:line="240" w:lineRule="auto"/>
-        <w:rPr>
-          <w:lang w:val="en-US"/>
-        </w:rPr>
-      </w:pPr>
-      <w:r>
-        <w:rPr>
-          <w:lang w:val="en-US"/>
-        </w:rPr>
-        <w:t>Mandatory fields</w:t>
-      </w:r>
-    </w:p>
-    <w:p>
-      <w:pPr>
-        <w:pStyle w:val="ListParagraph"/>
-        <w:numPr>
-          <w:ilvl w:val="2"/>
-          <w:numId w:val="1"/>
-        </w:numPr>
-        <w:spacing w:line="240" w:lineRule="auto"/>
-        <w:rPr>
-          <w:lang w:val="en-US"/>
-        </w:rPr>
-      </w:pPr>
-      <w:r>
-        <w:rPr>
-          <w:lang w:val="en-US"/>
-        </w:rPr>
-        <w:t>Customer Name</w:t>
-      </w:r>
-    </w:p>
-    <w:p>
-      <w:pPr>
-        <w:pStyle w:val="ListParagraph"/>
-        <w:numPr>
-          <w:ilvl w:val="2"/>
-          <w:numId w:val="1"/>
-        </w:numPr>
-        <w:spacing w:line="240" w:lineRule="auto"/>
-        <w:rPr>
-          <w:lang w:val="en-US"/>
-        </w:rPr>
-      </w:pPr>
-      <w:r>
-        <w:rPr>
-          <w:lang w:val="en-US"/>
-        </w:rPr>
-        <w:t>Unique ID No.</w:t>
-      </w:r>
-    </w:p>
-    <w:p>
-      <w:pPr>
-        <w:pStyle w:val="ListParagraph"/>
-        <w:numPr>
-          <w:ilvl w:val="2"/>
-          <w:numId w:val="1"/>
-        </w:numPr>
-        <w:spacing w:line="240" w:lineRule="auto"/>
-        <w:rPr>
-          <w:lang w:val="en-US"/>
-        </w:rPr>
-      </w:pPr>
-      <w:r>
-        <w:rPr>
-          <w:lang w:val="en-US"/>
-        </w:rPr>
-        <w:t>Type</w:t>
-      </w:r>
-    </w:p>
-    <w:p>
-      <w:pPr>
-        <w:pStyle w:val="ListParagraph"/>
-        <w:numPr>
-          <w:ilvl w:val="2"/>
+        <w:t>Operations –</w:t>
+      </w:r>
+      <w:r>
+        <w:rPr>
+          <w:b/>
+          <w:bCs/>
+          <w:lang w:val="en-US"/>
+        </w:rPr>
+        <w:t xml:space="preserve"> Purchase Request</w:t>
+      </w:r>
+    </w:p>
+    <w:p>
+      <w:pPr>
+        <w:pStyle w:val="ListParagraph"/>
+        <w:numPr>
+          <w:ilvl w:val="0"/>
+          <w:numId w:val="1"/>
+        </w:numPr>
+        <w:spacing w:line="240" w:lineRule="auto"/>
+        <w:rPr>
+          <w:b/>
+          <w:bCs/>
+          <w:lang w:val="en-US"/>
+        </w:rPr>
+      </w:pPr>
+      <w:r>
+        <w:rPr>
+          <w:b/>
+          <w:bCs/>
+          <w:lang w:val="en-US"/>
+        </w:rPr>
+        <w:t>Operations –</w:t>
+      </w:r>
+      <w:r>
+        <w:rPr>
+          <w:b/>
+          <w:bCs/>
+          <w:lang w:val="en-US"/>
+        </w:rPr>
+        <w:t xml:space="preserve"> LPO</w:t>
+      </w:r>
+    </w:p>
+    <w:p>
+      <w:pPr>
+        <w:pStyle w:val="ListParagraph"/>
+        <w:numPr>
+          <w:ilvl w:val="1"/>
+          <w:numId w:val="1"/>
+        </w:numPr>
+        <w:spacing w:line="240" w:lineRule="auto"/>
+        <w:rPr>
+          <w:lang w:val="en-US"/>
+        </w:rPr>
+      </w:pPr>
+      <w:r>
+        <w:rPr>
+          <w:lang w:val="en-US"/>
+        </w:rPr>
+        <w:t>LPO should be open until full quantity of all the items are received.</w:t>
+      </w:r>
+    </w:p>
+    <w:p>
+      <w:pPr>
+        <w:pStyle w:val="ListParagraph"/>
+        <w:numPr>
+          <w:ilvl w:val="1"/>
+          <w:numId w:val="1"/>
+        </w:numPr>
+        <w:spacing w:line="240" w:lineRule="auto"/>
+        <w:rPr>
+          <w:lang w:val="en-US"/>
+        </w:rPr>
+      </w:pPr>
+      <w:r>
+        <w:rPr>
+          <w:lang w:val="en-US"/>
+        </w:rPr>
+        <w:t>Supplier price and quotation number to be captured.</w:t>
+      </w:r>
+    </w:p>
+    <w:p>
+      <w:pPr>
+        <w:pStyle w:val="ListParagraph"/>
+        <w:numPr>
+          <w:ilvl w:val="0"/>
+          <w:numId w:val="1"/>
+        </w:numPr>
+        <w:spacing w:line="240" w:lineRule="auto"/>
+        <w:rPr>
+          <w:b/>
+          <w:bCs/>
+          <w:lang w:val="en-US"/>
+        </w:rPr>
+      </w:pPr>
+      <w:r>
+        <w:rPr>
+          <w:b/>
+          <w:bCs/>
+          <w:lang w:val="en-US"/>
+        </w:rPr>
+        <w:t>Operations –</w:t>
+      </w:r>
+      <w:r>
+        <w:rPr>
+          <w:b/>
+          <w:bCs/>
+          <w:lang w:val="en-US"/>
+        </w:rPr>
+        <w:t xml:space="preserve"> GRN</w:t>
+      </w:r>
+    </w:p>
+    <w:p>
+      <w:pPr>
+        <w:pStyle w:val="ListParagraph"/>
+        <w:numPr>
+          <w:ilvl w:val="1"/>
+          <w:numId w:val="1"/>
+        </w:numPr>
+        <w:spacing w:line="240" w:lineRule="auto"/>
+        <w:rPr>
+          <w:lang w:val="en-US"/>
+        </w:rPr>
+      </w:pPr>
+      <w:r>
+        <w:rPr>
+          <w:lang w:val="en-US"/>
+        </w:rPr>
+        <w:t xml:space="preserve">GRN should be generated by calling LPO. </w:t>
+      </w:r>
+    </w:p>
+    <w:p>
+      <w:pPr>
+        <w:pStyle w:val="ListParagraph"/>
+        <w:numPr>
+          <w:ilvl w:val="1"/>
+          <w:numId w:val="1"/>
+        </w:numPr>
+        <w:spacing w:line="240" w:lineRule="auto"/>
+        <w:rPr>
+          <w:lang w:val="en-US"/>
+        </w:rPr>
+      </w:pPr>
+      <w:r>
+        <w:rPr>
+          <w:lang w:val="en-US"/>
+        </w:rPr>
+        <w:t xml:space="preserve">GRN will be done at Workshop. GRN will have link to PO and PO will have link to MR. </w:t>
+      </w:r>
+    </w:p>
+    <w:p>
+      <w:pPr>
+        <w:pStyle w:val="ListParagraph"/>
+        <w:numPr>
+          <w:ilvl w:val="1"/>
+          <w:numId w:val="1"/>
+        </w:numPr>
+        <w:spacing w:line="240" w:lineRule="auto"/>
+        <w:rPr>
+          <w:lang w:val="en-US"/>
+        </w:rPr>
+      </w:pPr>
+      <w:r>
+        <w:rPr>
+          <w:lang w:val="en-US"/>
+        </w:rPr>
+        <w:t xml:space="preserve">Then system can identify the LPO’s to be listed for each workshop based on MR. </w:t>
+      </w:r>
+    </w:p>
+    <w:p>
+      <w:pPr>
+        <w:pStyle w:val="ListParagraph"/>
+        <w:numPr>
+          <w:ilvl w:val="1"/>
           <w:numId w:val="1"/>
         </w:numPr>
         <w:spacing w:line="240" w:lineRule="auto"/>
@@ -2303,1262 +3877,6 @@
           <w:lang w:val="en-US"/>
         </w:rPr>
         <w:lastRenderedPageBreak/>
-        <w:t>Location</w:t>
-      </w:r>
-    </w:p>
-    <w:p>
-      <w:pPr>
-        <w:pStyle w:val="ListParagraph"/>
-        <w:numPr>
-          <w:ilvl w:val="2"/>
-          <w:numId w:val="1"/>
-        </w:numPr>
-        <w:spacing w:line="240" w:lineRule="auto"/>
-        <w:rPr>
-          <w:lang w:val="en-US"/>
-        </w:rPr>
-      </w:pPr>
-      <w:r>
-        <w:rPr>
-          <w:lang w:val="en-US"/>
-        </w:rPr>
-        <w:t>Contact Person</w:t>
-      </w:r>
-    </w:p>
-    <w:p>
-      <w:pPr>
-        <w:pStyle w:val="ListParagraph"/>
-        <w:numPr>
-          <w:ilvl w:val="2"/>
-          <w:numId w:val="1"/>
-        </w:numPr>
-        <w:spacing w:line="240" w:lineRule="auto"/>
-        <w:rPr>
-          <w:lang w:val="en-US"/>
-        </w:rPr>
-      </w:pPr>
-      <w:r>
-        <w:rPr>
-          <w:lang w:val="en-US"/>
-        </w:rPr>
-        <w:t>Contact No.</w:t>
-      </w:r>
-    </w:p>
-    <w:p>
-      <w:pPr>
-        <w:pStyle w:val="ListParagraph"/>
-        <w:numPr>
-          <w:ilvl w:val="2"/>
-          <w:numId w:val="1"/>
-        </w:numPr>
-        <w:spacing w:line="240" w:lineRule="auto"/>
-        <w:rPr>
-          <w:lang w:val="en-US"/>
-        </w:rPr>
-      </w:pPr>
-      <w:r>
-        <w:rPr>
-          <w:lang w:val="en-US"/>
-        </w:rPr>
-        <w:t>Status</w:t>
-      </w:r>
-    </w:p>
-    <w:p>
-      <w:pPr>
-        <w:pStyle w:val="ListParagraph"/>
-        <w:numPr>
-          <w:ilvl w:val="1"/>
-          <w:numId w:val="1"/>
-        </w:numPr>
-        <w:spacing w:line="240" w:lineRule="auto"/>
-        <w:rPr>
-          <w:lang w:val="en-US"/>
-        </w:rPr>
-      </w:pPr>
-      <w:r>
-        <w:rPr>
-          <w:lang w:val="en-US"/>
-        </w:rPr>
-        <w:t>Duplication check field – Unique ID No. + Customer Name(EN)</w:t>
-      </w:r>
-    </w:p>
-    <w:p>
-      <w:pPr>
-        <w:pStyle w:val="ListParagraph"/>
-        <w:spacing w:line="240" w:lineRule="auto"/>
-        <w:rPr>
-          <w:b/>
-          <w:bCs/>
-          <w:lang w:val="en-US"/>
-        </w:rPr>
-      </w:pPr>
-    </w:p>
-    <w:p>
-      <w:pPr>
-        <w:pStyle w:val="ListParagraph"/>
-        <w:numPr>
-          <w:ilvl w:val="0"/>
-          <w:numId w:val="1"/>
-        </w:numPr>
-        <w:spacing w:line="240" w:lineRule="auto"/>
-        <w:rPr>
-          <w:b/>
-          <w:bCs/>
-          <w:lang w:val="en-US"/>
-        </w:rPr>
-      </w:pPr>
-      <w:r>
-        <w:rPr>
-          <w:b/>
-          <w:bCs/>
-          <w:lang w:val="en-US"/>
-        </w:rPr>
-        <w:t>Master –</w:t>
-      </w:r>
-      <w:r>
-        <w:rPr>
-          <w:b/>
-          <w:bCs/>
-          <w:lang w:val="en-US"/>
-        </w:rPr>
-        <w:t xml:space="preserve"> Services</w:t>
-      </w:r>
-    </w:p>
-    <w:p>
-      <w:pPr>
-        <w:pStyle w:val="ListParagraph"/>
-        <w:numPr>
-          <w:ilvl w:val="1"/>
-          <w:numId w:val="1"/>
-        </w:numPr>
-        <w:spacing w:line="240" w:lineRule="auto"/>
-        <w:rPr>
-          <w:lang w:val="en-US"/>
-        </w:rPr>
-      </w:pPr>
-      <w:r>
-        <w:rPr>
-          <w:lang w:val="en-US"/>
-        </w:rPr>
-        <w:t xml:space="preserve">Add </w:t>
-      </w:r>
-      <w:r>
-        <w:rPr>
-          <w:i/>
-          <w:iCs/>
-          <w:lang w:val="en-US"/>
-        </w:rPr>
-        <w:t>Service</w:t>
-      </w:r>
-      <w:r>
-        <w:rPr>
-          <w:lang w:val="en-US"/>
-        </w:rPr>
-        <w:t xml:space="preserve"> </w:t>
-      </w:r>
-      <w:r>
-        <w:rPr>
-          <w:i/>
-          <w:iCs/>
-          <w:lang w:val="en-US"/>
-        </w:rPr>
-        <w:t>Code, Status</w:t>
-      </w:r>
-    </w:p>
-    <w:p>
-      <w:pPr>
-        <w:pStyle w:val="ListParagraph"/>
-        <w:numPr>
-          <w:ilvl w:val="1"/>
-          <w:numId w:val="1"/>
-        </w:numPr>
-        <w:spacing w:line="240" w:lineRule="auto"/>
-        <w:rPr>
-          <w:lang w:val="en-US"/>
-        </w:rPr>
-      </w:pPr>
-      <w:r>
-        <w:rPr>
-          <w:lang w:val="en-US"/>
-        </w:rPr>
-        <w:t>Mandatory fields</w:t>
-      </w:r>
-    </w:p>
-    <w:p>
-      <w:pPr>
-        <w:pStyle w:val="ListParagraph"/>
-        <w:numPr>
-          <w:ilvl w:val="2"/>
-          <w:numId w:val="1"/>
-        </w:numPr>
-        <w:spacing w:line="240" w:lineRule="auto"/>
-        <w:rPr>
-          <w:lang w:val="en-US"/>
-        </w:rPr>
-      </w:pPr>
-      <w:r>
-        <w:rPr>
-          <w:lang w:val="en-US"/>
-        </w:rPr>
-        <w:t>Service Code</w:t>
-      </w:r>
-    </w:p>
-    <w:p>
-      <w:pPr>
-        <w:pStyle w:val="ListParagraph"/>
-        <w:numPr>
-          <w:ilvl w:val="2"/>
-          <w:numId w:val="1"/>
-        </w:numPr>
-        <w:spacing w:line="240" w:lineRule="auto"/>
-        <w:rPr>
-          <w:lang w:val="en-US"/>
-        </w:rPr>
-      </w:pPr>
-      <w:r>
-        <w:rPr>
-          <w:lang w:val="en-US"/>
-        </w:rPr>
-        <w:t>Service Name(EN)</w:t>
-      </w:r>
-    </w:p>
-    <w:p>
-      <w:pPr>
-        <w:pStyle w:val="ListParagraph"/>
-        <w:numPr>
-          <w:ilvl w:val="2"/>
-          <w:numId w:val="1"/>
-        </w:numPr>
-        <w:spacing w:line="240" w:lineRule="auto"/>
-        <w:rPr>
-          <w:lang w:val="en-US"/>
-        </w:rPr>
-      </w:pPr>
-      <w:r>
-        <w:rPr>
-          <w:lang w:val="en-US"/>
-        </w:rPr>
-        <w:t>Type</w:t>
-      </w:r>
-    </w:p>
-    <w:p>
-      <w:pPr>
-        <w:pStyle w:val="ListParagraph"/>
-        <w:numPr>
-          <w:ilvl w:val="2"/>
-          <w:numId w:val="1"/>
-        </w:numPr>
-        <w:spacing w:line="240" w:lineRule="auto"/>
-        <w:rPr>
-          <w:lang w:val="en-US"/>
-        </w:rPr>
-      </w:pPr>
-      <w:r>
-        <w:rPr>
-          <w:lang w:val="en-US"/>
-        </w:rPr>
-        <w:t>Status</w:t>
-      </w:r>
-    </w:p>
-    <w:p>
-      <w:pPr>
-        <w:pStyle w:val="ListParagraph"/>
-        <w:numPr>
-          <w:ilvl w:val="1"/>
-          <w:numId w:val="1"/>
-        </w:numPr>
-        <w:spacing w:line="240" w:lineRule="auto"/>
-        <w:rPr>
-          <w:lang w:val="en-US"/>
-        </w:rPr>
-      </w:pPr>
-      <w:r>
-        <w:rPr>
-          <w:lang w:val="en-US"/>
-        </w:rPr>
-        <w:t>Duplication check field – Service Code + Service Name(EN)</w:t>
-      </w:r>
-    </w:p>
-    <w:p>
-      <w:pPr>
-        <w:pStyle w:val="ListParagraph"/>
-        <w:spacing w:line="240" w:lineRule="auto"/>
-        <w:ind w:left="1440"/>
-        <w:rPr>
-          <w:lang w:val="en-US"/>
-        </w:rPr>
-      </w:pPr>
-    </w:p>
-    <w:p>
-      <w:pPr>
-        <w:pStyle w:val="ListParagraph"/>
-        <w:numPr>
-          <w:ilvl w:val="0"/>
-          <w:numId w:val="1"/>
-        </w:numPr>
-        <w:spacing w:line="240" w:lineRule="auto"/>
-        <w:rPr>
-          <w:b/>
-          <w:bCs/>
-          <w:lang w:val="en-US"/>
-        </w:rPr>
-      </w:pPr>
-      <w:r>
-        <w:rPr>
-          <w:b/>
-          <w:bCs/>
-          <w:lang w:val="en-US"/>
-        </w:rPr>
-        <w:t>Master – Inspection Checklist</w:t>
-      </w:r>
-    </w:p>
-    <w:p>
-      <w:pPr>
-        <w:pStyle w:val="ListParagraph"/>
-        <w:spacing w:line="240" w:lineRule="auto"/>
-        <w:rPr>
-          <w:color w:val="FF0000"/>
-          <w:lang w:val="en-US"/>
-        </w:rPr>
-      </w:pPr>
-      <w:r>
-        <w:rPr>
-          <w:color w:val="FF0000"/>
-          <w:lang w:val="en-US"/>
-        </w:rPr>
-        <w:t>Not required</w:t>
-      </w:r>
-    </w:p>
-    <w:p>
-      <w:pPr>
-        <w:pStyle w:val="ListParagraph"/>
-        <w:spacing w:line="240" w:lineRule="auto"/>
-        <w:rPr>
-          <w:color w:val="FF0000"/>
-          <w:lang w:val="en-US"/>
-        </w:rPr>
-      </w:pPr>
-    </w:p>
-    <w:p>
-      <w:pPr>
-        <w:pStyle w:val="ListParagraph"/>
-        <w:numPr>
-          <w:ilvl w:val="0"/>
-          <w:numId w:val="1"/>
-        </w:numPr>
-        <w:spacing w:line="240" w:lineRule="auto"/>
-        <w:rPr>
-          <w:b/>
-          <w:bCs/>
-          <w:lang w:val="en-US"/>
-        </w:rPr>
-      </w:pPr>
-      <w:r>
-        <w:rPr>
-          <w:b/>
-          <w:bCs/>
-          <w:lang w:val="en-US"/>
-        </w:rPr>
-        <w:t>Configuration – Service Config</w:t>
-      </w:r>
-      <w:r>
-        <w:rPr>
-          <w:b/>
-          <w:bCs/>
-          <w:lang w:val="en-US"/>
-        </w:rPr>
-        <w:t>uration</w:t>
-      </w:r>
-    </w:p>
-    <w:p>
-      <w:pPr>
-        <w:pStyle w:val="ListParagraph"/>
-        <w:numPr>
-          <w:ilvl w:val="0"/>
-          <w:numId w:val="1"/>
-        </w:numPr>
-        <w:spacing w:line="240" w:lineRule="auto"/>
-        <w:rPr>
-          <w:b/>
-          <w:bCs/>
-          <w:lang w:val="en-US"/>
-        </w:rPr>
-      </w:pPr>
-      <w:r>
-        <w:rPr>
-          <w:b/>
-          <w:bCs/>
-          <w:lang w:val="en-US"/>
-        </w:rPr>
-        <w:t>Configuration – Stock configuration (</w:t>
-      </w:r>
-      <w:r>
-        <w:rPr>
-          <w:b/>
-          <w:bCs/>
-          <w:color w:val="00B050"/>
-          <w:lang w:val="en-US"/>
-        </w:rPr>
-        <w:t>New page</w:t>
-      </w:r>
-      <w:r>
-        <w:rPr>
-          <w:b/>
-          <w:bCs/>
-          <w:lang w:val="en-US"/>
-        </w:rPr>
-        <w:t>)</w:t>
-      </w:r>
-    </w:p>
-    <w:p>
-      <w:pPr>
-        <w:pStyle w:val="ListParagraph"/>
-        <w:spacing w:line="240" w:lineRule="auto"/>
-        <w:rPr>
-          <w:lang w:val="en-US"/>
-        </w:rPr>
-      </w:pPr>
-      <w:r>
-        <w:rPr>
-          <w:lang w:val="en-US"/>
-        </w:rPr>
-        <w:t>For setting Workshop wise/ Item wise MIN &amp; MAX quantity</w:t>
-      </w:r>
-    </w:p>
-    <w:p>
-      <w:pPr>
-        <w:pStyle w:val="ListParagraph"/>
-        <w:spacing w:line="240" w:lineRule="auto"/>
-        <w:rPr>
-          <w:lang w:val="en-US"/>
-        </w:rPr>
-      </w:pPr>
-    </w:p>
-    <w:p>
-      <w:pPr>
-        <w:pStyle w:val="ListParagraph"/>
-        <w:numPr>
-          <w:ilvl w:val="0"/>
-          <w:numId w:val="1"/>
-        </w:numPr>
-        <w:spacing w:line="240" w:lineRule="auto"/>
-        <w:rPr>
-          <w:b/>
-          <w:bCs/>
-          <w:lang w:val="en-US"/>
-        </w:rPr>
-      </w:pPr>
-      <w:r>
-        <w:rPr>
-          <w:b/>
-          <w:bCs/>
-          <w:lang w:val="en-US"/>
-        </w:rPr>
-        <w:t>Operations – Service booking</w:t>
-      </w:r>
-    </w:p>
-    <w:p>
-      <w:pPr>
-        <w:pStyle w:val="ListParagraph"/>
-        <w:spacing w:line="240" w:lineRule="auto"/>
-        <w:ind w:left="2160"/>
-        <w:rPr>
-          <w:lang w:val="en-US"/>
-        </w:rPr>
-      </w:pPr>
-    </w:p>
-    <w:p>
-      <w:pPr>
-        <w:pStyle w:val="ListParagraph"/>
-        <w:numPr>
-          <w:ilvl w:val="0"/>
-          <w:numId w:val="1"/>
-        </w:numPr>
-        <w:spacing w:line="240" w:lineRule="auto"/>
-        <w:rPr>
-          <w:b/>
-          <w:bCs/>
-          <w:lang w:val="en-US"/>
-        </w:rPr>
-      </w:pPr>
-      <w:r>
-        <w:rPr>
-          <w:b/>
-          <w:bCs/>
-          <w:lang w:val="en-US"/>
-        </w:rPr>
-        <w:t xml:space="preserve">Operations </w:t>
-      </w:r>
-      <w:r>
-        <w:rPr>
-          <w:b/>
-          <w:bCs/>
-          <w:lang w:val="en-US"/>
-        </w:rPr>
-        <w:t>–</w:t>
-      </w:r>
-      <w:r>
-        <w:rPr>
-          <w:b/>
-          <w:bCs/>
-          <w:lang w:val="en-US"/>
-        </w:rPr>
-        <w:t xml:space="preserve"> </w:t>
-      </w:r>
-      <w:r>
-        <w:rPr>
-          <w:b/>
-          <w:bCs/>
-          <w:lang w:val="en-US"/>
-        </w:rPr>
-        <w:t>Workshop Admission</w:t>
-      </w:r>
-    </w:p>
-    <w:p>
-      <w:pPr>
-        <w:pStyle w:val="ListParagraph"/>
-        <w:numPr>
-          <w:ilvl w:val="1"/>
-          <w:numId w:val="1"/>
-        </w:numPr>
-        <w:spacing w:line="240" w:lineRule="auto"/>
-        <w:rPr>
-          <w:lang w:val="en-US"/>
-        </w:rPr>
-      </w:pPr>
-      <w:r>
-        <w:rPr>
-          <w:lang w:val="en-US"/>
-        </w:rPr>
-        <w:t>The Driver Name should be text entry, because it will be the customer’s driver who will be bringing the v</w:t>
-      </w:r>
-      <w:r>
-        <w:rPr>
-          <w:lang w:val="en-US"/>
-        </w:rPr>
-        <w:t>ehicle to workshop and that list will not be there in the system.</w:t>
-      </w:r>
-    </w:p>
-    <w:p>
-      <w:pPr>
-        <w:pStyle w:val="ListParagraph"/>
-        <w:spacing w:line="240" w:lineRule="auto"/>
-        <w:ind w:left="1440"/>
-        <w:rPr>
-          <w:lang w:val="en-US"/>
-        </w:rPr>
-      </w:pPr>
-    </w:p>
-    <w:p>
-      <w:pPr>
-        <w:pStyle w:val="ListParagraph"/>
-        <w:numPr>
-          <w:ilvl w:val="0"/>
-          <w:numId w:val="1"/>
-        </w:numPr>
-        <w:spacing w:line="240" w:lineRule="auto"/>
-        <w:rPr>
-          <w:b/>
-          <w:bCs/>
-          <w:lang w:val="en-US"/>
-        </w:rPr>
-      </w:pPr>
-      <w:r>
-        <w:rPr>
-          <w:b/>
-          <w:bCs/>
-          <w:lang w:val="en-US"/>
-        </w:rPr>
-        <w:t>Job card:</w:t>
-      </w:r>
-    </w:p>
-    <w:p>
-      <w:pPr>
-        <w:pStyle w:val="ListParagraph"/>
-        <w:numPr>
-          <w:ilvl w:val="1"/>
-          <w:numId w:val="1"/>
-        </w:numPr>
-        <w:spacing w:line="240" w:lineRule="auto"/>
-        <w:rPr>
-          <w:lang w:val="en-US"/>
-        </w:rPr>
-      </w:pPr>
-      <w:r>
-        <w:rPr>
-          <w:lang w:val="en-US"/>
-        </w:rPr>
-        <w:t>Workshop ticket number – Not required</w:t>
-      </w:r>
-    </w:p>
-    <w:p>
-      <w:pPr>
-        <w:pStyle w:val="ListParagraph"/>
-        <w:numPr>
-          <w:ilvl w:val="1"/>
-          <w:numId w:val="1"/>
-        </w:numPr>
-        <w:spacing w:line="240" w:lineRule="auto"/>
-        <w:rPr>
-          <w:lang w:val="en-US"/>
-        </w:rPr>
-      </w:pPr>
-      <w:r>
-        <w:rPr>
-          <w:lang w:val="en-US"/>
-        </w:rPr>
-        <w:t>Job card to be prefixed by Workshop code. Number can be continuous</w:t>
-      </w:r>
-      <w:r>
-        <w:rPr>
-          <w:lang w:val="en-US"/>
-        </w:rPr>
-        <w:t>. (For Nati workshop, it can be something like NT00001)</w:t>
-      </w:r>
-    </w:p>
-    <w:p>
-      <w:pPr>
-        <w:pStyle w:val="ListParagraph"/>
-        <w:numPr>
-          <w:ilvl w:val="1"/>
-          <w:numId w:val="1"/>
-        </w:numPr>
-        <w:spacing w:line="240" w:lineRule="auto"/>
-        <w:rPr>
-          <w:lang w:val="en-US"/>
-        </w:rPr>
-      </w:pPr>
-      <w:r>
-        <w:rPr>
-          <w:lang w:val="en-US"/>
-        </w:rPr>
-        <w:t>Add FLEET No. Next to Vehicle number</w:t>
-      </w:r>
-    </w:p>
-    <w:p>
-      <w:pPr>
-        <w:pStyle w:val="ListParagraph"/>
-        <w:numPr>
-          <w:ilvl w:val="1"/>
-          <w:numId w:val="1"/>
-        </w:numPr>
-        <w:spacing w:line="240" w:lineRule="auto"/>
-        <w:rPr>
-          <w:lang w:val="en-US"/>
-        </w:rPr>
-      </w:pPr>
-      <w:r>
-        <w:rPr>
-          <w:lang w:val="en-US"/>
-        </w:rPr>
-        <w:t>START TIME &amp; END TIME to be replaced with HOURS</w:t>
-      </w:r>
-    </w:p>
-    <w:p>
-      <w:pPr>
-        <w:pStyle w:val="ListParagraph"/>
-        <w:numPr>
-          <w:ilvl w:val="1"/>
-          <w:numId w:val="1"/>
-        </w:numPr>
-        <w:spacing w:line="240" w:lineRule="auto"/>
-        <w:rPr>
-          <w:lang w:val="en-US"/>
-        </w:rPr>
-      </w:pPr>
-      <w:r>
-        <w:rPr>
-          <w:lang w:val="en-US"/>
-        </w:rPr>
-        <w:t>Labor</w:t>
-      </w:r>
-      <w:r>
-        <w:rPr>
-          <w:lang w:val="en-US"/>
-        </w:rPr>
-        <w:t xml:space="preserve"> charges to be calculated based on ENTERED HOURS X RATE PER HOUR</w:t>
-      </w:r>
-      <w:r>
-        <w:rPr>
-          <w:lang w:val="en-US"/>
-        </w:rPr>
-        <w:t xml:space="preserve"> of the selected technician</w:t>
-      </w:r>
-    </w:p>
-    <w:p>
-      <w:pPr>
-        <w:pStyle w:val="ListParagraph"/>
-        <w:numPr>
-          <w:ilvl w:val="1"/>
-          <w:numId w:val="1"/>
-        </w:numPr>
-        <w:spacing w:line="240" w:lineRule="auto"/>
-        <w:rPr>
-          <w:lang w:val="en-US"/>
-        </w:rPr>
-      </w:pPr>
-      <w:r>
-        <w:rPr>
-          <w:lang w:val="en-US"/>
-        </w:rPr>
-        <w:t>There should be an option to enter NO. OF DAYS REQUIRED TO COMPLETE THE JOB. This should be an INTEGER field. If the job is not closed within that time, then that job card to be displayed in dashboard as overdue jobs.</w:t>
-      </w:r>
-    </w:p>
-    <w:p>
-      <w:pPr>
-        <w:pStyle w:val="ListParagraph"/>
-        <w:numPr>
-          <w:ilvl w:val="1"/>
-          <w:numId w:val="1"/>
-        </w:numPr>
-        <w:spacing w:line="240" w:lineRule="auto"/>
-        <w:rPr>
-          <w:lang w:val="en-US"/>
-        </w:rPr>
-      </w:pPr>
-      <w:r>
-        <w:rPr>
-          <w:lang w:val="en-US"/>
-        </w:rPr>
-        <w:t>Based on the above, there should be option to enter Interim update for the job card (like waiting for parts, waiting for third party work etc. This can be then displayed against the overdue jobs in dashboard)</w:t>
-      </w:r>
-    </w:p>
-    <w:p>
-      <w:pPr>
-        <w:pStyle w:val="ListParagraph"/>
-        <w:numPr>
-          <w:ilvl w:val="1"/>
-          <w:numId w:val="1"/>
-        </w:numPr>
-        <w:spacing w:line="240" w:lineRule="auto"/>
-        <w:rPr>
-          <w:lang w:val="en-US"/>
-        </w:rPr>
-      </w:pPr>
-      <w:r>
-        <w:rPr>
-          <w:lang w:val="en-US"/>
-        </w:rPr>
-        <w:t xml:space="preserve">Inspection &amp; Observation: </w:t>
-      </w:r>
-    </w:p>
-    <w:p>
-      <w:pPr>
-        <w:pStyle w:val="ListParagraph"/>
-        <w:spacing w:line="240" w:lineRule="auto"/>
-        <w:ind w:left="1440"/>
-        <w:rPr>
-          <w:lang w:val="en-US"/>
-        </w:rPr>
-      </w:pPr>
-      <w:r>
-        <w:rPr>
-          <w:lang w:val="en-US"/>
-        </w:rPr>
-        <w:t>Give a textbox to enter the Inspection Ref No. &amp; another textbox to enter the observations.</w:t>
-      </w:r>
-      <w:r>
-        <w:rPr>
-          <w:lang w:val="en-US"/>
-        </w:rPr>
-        <w:t xml:space="preserve"> A File Upload control to upload the scanned copy of Inspection sheet (Actually Inspection will be done of paper based forms). This attachment should be allowed even after closing the job card.</w:t>
-      </w:r>
-    </w:p>
-    <w:p>
-      <w:pPr>
-        <w:pStyle w:val="ListParagraph"/>
-        <w:numPr>
-          <w:ilvl w:val="1"/>
-          <w:numId w:val="1"/>
-        </w:numPr>
-        <w:spacing w:line="240" w:lineRule="auto"/>
-        <w:rPr>
-          <w:lang w:val="en-US"/>
-        </w:rPr>
-      </w:pPr>
-      <w:r>
-        <w:rPr>
-          <w:lang w:val="en-US"/>
-        </w:rPr>
-        <w:t xml:space="preserve">When CLOSING a job card, there should be a popup that needs to be filled by the technician. </w:t>
-      </w:r>
-      <w:r>
-        <w:rPr>
-          <w:lang w:val="en-US"/>
-        </w:rPr>
-        <w:t>We will decide w</w:t>
-      </w:r>
-      <w:r>
-        <w:rPr>
-          <w:lang w:val="en-US"/>
-        </w:rPr>
-        <w:t xml:space="preserve">hat is to be there in </w:t>
-      </w:r>
-      <w:r>
-        <w:rPr>
-          <w:lang w:val="en-US"/>
-        </w:rPr>
-        <w:t>the popup will be decided later.</w:t>
-      </w:r>
-    </w:p>
-    <w:p>
-      <w:pPr>
-        <w:pStyle w:val="ListParagraph"/>
-        <w:numPr>
-          <w:ilvl w:val="1"/>
-          <w:numId w:val="1"/>
-        </w:numPr>
-        <w:spacing w:line="240" w:lineRule="auto"/>
-        <w:rPr>
-          <w:lang w:val="en-US"/>
-        </w:rPr>
-      </w:pPr>
-      <w:r>
-        <w:rPr>
-          <w:lang w:val="en-US"/>
-        </w:rPr>
-        <w:lastRenderedPageBreak/>
-        <w:t>If there are some works done at some outside/third party workshop, there should be an option to record that in the job card along with an option to attach the Invoice from outside workshop.</w:t>
-      </w:r>
-    </w:p>
-    <w:p>
-      <w:pPr>
-        <w:pStyle w:val="ListParagraph"/>
-        <w:numPr>
-          <w:ilvl w:val="1"/>
-          <w:numId w:val="1"/>
-        </w:numPr>
-        <w:spacing w:line="240" w:lineRule="auto"/>
-        <w:rPr>
-          <w:lang w:val="en-US"/>
-        </w:rPr>
-      </w:pPr>
-      <w:r>
-        <w:rPr>
-          <w:lang w:val="en-US"/>
-        </w:rPr>
-        <w:t>If some of the items/works to be back charged from the customer, then it should be recorded in the job card with the details.</w:t>
-      </w:r>
-    </w:p>
-    <w:p>
-      <w:pPr>
-        <w:pStyle w:val="ListParagraph"/>
-        <w:numPr>
-          <w:ilvl w:val="1"/>
-          <w:numId w:val="1"/>
-        </w:numPr>
-        <w:spacing w:line="240" w:lineRule="auto"/>
-        <w:rPr>
-          <w:lang w:val="en-US"/>
-        </w:rPr>
-      </w:pPr>
-      <w:r>
-        <w:rPr>
-          <w:lang w:val="en-US"/>
-        </w:rPr>
-        <w:t>While closing a job, validate whether all line items (work hours) has been filled. Otherwise closing should not be allowed.</w:t>
-      </w:r>
-    </w:p>
-    <w:p>
-      <w:pPr>
-        <w:pStyle w:val="ListParagraph"/>
-        <w:numPr>
-          <w:ilvl w:val="1"/>
-          <w:numId w:val="1"/>
-        </w:numPr>
-        <w:spacing w:line="240" w:lineRule="auto"/>
-        <w:rPr>
-          <w:lang w:val="en-US"/>
-        </w:rPr>
-      </w:pPr>
-      <w:r>
-        <w:rPr>
-          <w:lang w:val="en-US"/>
-        </w:rPr>
-        <w:t>Approval for closed jobs: Keep an option for an approval level for job card closing. This stage should be configured in such a</w:t>
-      </w:r>
-      <w:r>
-        <w:rPr>
-          <w:lang w:val="en-US"/>
-        </w:rPr>
-        <w:t xml:space="preserve"> </w:t>
-      </w:r>
-      <w:r>
-        <w:rPr>
-          <w:lang w:val="en-US"/>
-        </w:rPr>
-        <w:t>way that the Approval process can be activated/deactivated at any time.</w:t>
-      </w:r>
-    </w:p>
-    <w:p>
-      <w:pPr>
-        <w:pStyle w:val="ListParagraph"/>
-        <w:numPr>
-          <w:ilvl w:val="1"/>
-          <w:numId w:val="1"/>
-        </w:numPr>
-        <w:spacing w:line="240" w:lineRule="auto"/>
-        <w:rPr>
-          <w:lang w:val="en-US"/>
-        </w:rPr>
-      </w:pPr>
-      <w:r>
-        <w:rPr>
-          <w:lang w:val="en-US"/>
-        </w:rPr>
-        <w:t>A high level user should have an option to Re-open the closed job card.</w:t>
-      </w:r>
-    </w:p>
-    <w:p>
-      <w:pPr>
-        <w:pStyle w:val="ListParagraph"/>
-        <w:numPr>
-          <w:ilvl w:val="1"/>
-          <w:numId w:val="1"/>
-        </w:numPr>
-        <w:spacing w:line="240" w:lineRule="auto"/>
-        <w:rPr>
-          <w:lang w:val="en-US"/>
-        </w:rPr>
-      </w:pPr>
-      <w:r>
-        <w:rPr>
-          <w:lang w:val="en-US"/>
-        </w:rPr>
-        <w:t>SAVE button to be changed as OPEN JOB CARD. The OPEN &amp; CLOSE card button to be visible dynamically based on condition.</w:t>
-      </w:r>
-    </w:p>
-    <w:p>
-      <w:pPr>
-        <w:pStyle w:val="ListParagraph"/>
-        <w:spacing w:line="240" w:lineRule="auto"/>
-        <w:ind w:left="1440"/>
-        <w:rPr>
-          <w:lang w:val="en-US"/>
-        </w:rPr>
-      </w:pPr>
-    </w:p>
-    <w:p>
-      <w:pPr>
-        <w:pStyle w:val="ListParagraph"/>
-        <w:numPr>
-          <w:ilvl w:val="0"/>
-          <w:numId w:val="1"/>
-        </w:numPr>
-        <w:spacing w:line="240" w:lineRule="auto"/>
-        <w:rPr>
-          <w:b/>
-          <w:bCs/>
-          <w:lang w:val="en-US"/>
-        </w:rPr>
-      </w:pPr>
-      <w:r>
-        <w:rPr>
-          <w:b/>
-          <w:bCs/>
-          <w:lang w:val="en-US"/>
-        </w:rPr>
-        <w:t>Operations – Material Request</w:t>
-      </w:r>
-    </w:p>
-    <w:p>
-      <w:pPr>
-        <w:pStyle w:val="ListParagraph"/>
-        <w:numPr>
-          <w:ilvl w:val="1"/>
-          <w:numId w:val="1"/>
-        </w:numPr>
-        <w:spacing w:line="240" w:lineRule="auto"/>
-        <w:rPr>
-          <w:lang w:val="en-US"/>
-        </w:rPr>
-      </w:pPr>
-      <w:r>
-        <w:rPr>
-          <w:lang w:val="en-US"/>
-        </w:rPr>
-        <w:t>MR number to be prefixed with workshop code</w:t>
-      </w:r>
-    </w:p>
-    <w:p>
-      <w:pPr>
-        <w:pStyle w:val="ListParagraph"/>
-        <w:numPr>
-          <w:ilvl w:val="1"/>
-          <w:numId w:val="1"/>
-        </w:numPr>
-        <w:spacing w:line="240" w:lineRule="auto"/>
-        <w:rPr>
-          <w:lang w:val="en-US"/>
-        </w:rPr>
-      </w:pPr>
-      <w:r>
-        <w:rPr>
-          <w:lang w:val="en-US"/>
-        </w:rPr>
-        <w:t>If an item level at any workshop falls below the minimum quantity, then that items to be listed in dashboard and MR can be processed by clicking from dashboard and taking them to MR screen to complete the request.</w:t>
-      </w:r>
-    </w:p>
-    <w:p>
-      <w:pPr>
-        <w:pStyle w:val="ListParagraph"/>
-        <w:numPr>
-          <w:ilvl w:val="0"/>
-          <w:numId w:val="1"/>
-        </w:numPr>
-        <w:spacing w:line="240" w:lineRule="auto"/>
-        <w:rPr>
-          <w:b/>
-          <w:bCs/>
-          <w:lang w:val="en-US"/>
-        </w:rPr>
-      </w:pPr>
-      <w:r>
-        <w:rPr>
-          <w:b/>
-          <w:bCs/>
-          <w:lang w:val="en-US"/>
-        </w:rPr>
-        <w:t>Operations –</w:t>
-      </w:r>
-      <w:r>
-        <w:rPr>
-          <w:b/>
-          <w:bCs/>
-          <w:lang w:val="en-US"/>
-        </w:rPr>
-        <w:t xml:space="preserve"> </w:t>
-      </w:r>
-      <w:r>
-        <w:rPr>
-          <w:b/>
-          <w:bCs/>
-          <w:lang w:val="en-US"/>
-        </w:rPr>
-        <w:t>Inspection</w:t>
-      </w:r>
-    </w:p>
-    <w:p>
-      <w:pPr>
-        <w:pStyle w:val="ListParagraph"/>
-        <w:spacing w:line="240" w:lineRule="auto"/>
-        <w:rPr>
-          <w:color w:val="FF0000"/>
-          <w:lang w:val="en-US"/>
-        </w:rPr>
-      </w:pPr>
-      <w:r>
-        <w:rPr>
-          <w:color w:val="FF0000"/>
-          <w:lang w:val="en-US"/>
-        </w:rPr>
-        <w:t>Not required</w:t>
-      </w:r>
-    </w:p>
-    <w:p>
-      <w:pPr>
-        <w:pStyle w:val="ListParagraph"/>
-        <w:numPr>
-          <w:ilvl w:val="0"/>
-          <w:numId w:val="1"/>
-        </w:numPr>
-        <w:spacing w:line="240" w:lineRule="auto"/>
-        <w:rPr>
-          <w:b/>
-          <w:bCs/>
-          <w:lang w:val="en-US"/>
-        </w:rPr>
-      </w:pPr>
-      <w:r>
-        <w:rPr>
-          <w:b/>
-          <w:bCs/>
-          <w:lang w:val="en-US"/>
-        </w:rPr>
-        <w:t>Operations –</w:t>
-      </w:r>
-      <w:r>
-        <w:rPr>
-          <w:b/>
-          <w:bCs/>
-          <w:lang w:val="en-US"/>
-        </w:rPr>
-        <w:t xml:space="preserve"> Purchase Request</w:t>
-      </w:r>
-    </w:p>
-    <w:p>
-      <w:pPr>
-        <w:pStyle w:val="ListParagraph"/>
-        <w:numPr>
-          <w:ilvl w:val="0"/>
-          <w:numId w:val="1"/>
-        </w:numPr>
-        <w:spacing w:line="240" w:lineRule="auto"/>
-        <w:rPr>
-          <w:b/>
-          <w:bCs/>
-          <w:lang w:val="en-US"/>
-        </w:rPr>
-      </w:pPr>
-      <w:r>
-        <w:rPr>
-          <w:b/>
-          <w:bCs/>
-          <w:lang w:val="en-US"/>
-        </w:rPr>
-        <w:t>Operations –</w:t>
-      </w:r>
-      <w:r>
-        <w:rPr>
-          <w:b/>
-          <w:bCs/>
-          <w:lang w:val="en-US"/>
-        </w:rPr>
-        <w:t xml:space="preserve"> LPO</w:t>
-      </w:r>
-    </w:p>
-    <w:p>
-      <w:pPr>
-        <w:pStyle w:val="ListParagraph"/>
-        <w:numPr>
-          <w:ilvl w:val="1"/>
-          <w:numId w:val="1"/>
-        </w:numPr>
-        <w:spacing w:line="240" w:lineRule="auto"/>
-        <w:rPr>
-          <w:lang w:val="en-US"/>
-        </w:rPr>
-      </w:pPr>
-      <w:r>
-        <w:rPr>
-          <w:lang w:val="en-US"/>
-        </w:rPr>
-        <w:t>LPO should be open until full quantity of all the items are received.</w:t>
-      </w:r>
-    </w:p>
-    <w:p>
-      <w:pPr>
-        <w:pStyle w:val="ListParagraph"/>
-        <w:numPr>
-          <w:ilvl w:val="1"/>
-          <w:numId w:val="1"/>
-        </w:numPr>
-        <w:spacing w:line="240" w:lineRule="auto"/>
-        <w:rPr>
-          <w:lang w:val="en-US"/>
-        </w:rPr>
-      </w:pPr>
-      <w:r>
-        <w:rPr>
-          <w:lang w:val="en-US"/>
-        </w:rPr>
-        <w:t>Supplier price and quotation number to be captured.</w:t>
-      </w:r>
-    </w:p>
-    <w:p>
-      <w:pPr>
-        <w:pStyle w:val="ListParagraph"/>
-        <w:numPr>
-          <w:ilvl w:val="0"/>
-          <w:numId w:val="1"/>
-        </w:numPr>
-        <w:spacing w:line="240" w:lineRule="auto"/>
-        <w:rPr>
-          <w:b/>
-          <w:bCs/>
-          <w:lang w:val="en-US"/>
-        </w:rPr>
-      </w:pPr>
-      <w:r>
-        <w:rPr>
-          <w:b/>
-          <w:bCs/>
-          <w:lang w:val="en-US"/>
-        </w:rPr>
-        <w:t>Operations –</w:t>
-      </w:r>
-      <w:r>
-        <w:rPr>
-          <w:b/>
-          <w:bCs/>
-          <w:lang w:val="en-US"/>
-        </w:rPr>
-        <w:t xml:space="preserve"> GRN</w:t>
-      </w:r>
-    </w:p>
-    <w:p>
-      <w:pPr>
-        <w:pStyle w:val="ListParagraph"/>
-        <w:numPr>
-          <w:ilvl w:val="1"/>
-          <w:numId w:val="1"/>
-        </w:numPr>
-        <w:spacing w:line="240" w:lineRule="auto"/>
-        <w:rPr>
-          <w:lang w:val="en-US"/>
-        </w:rPr>
-      </w:pPr>
-      <w:r>
-        <w:rPr>
-          <w:lang w:val="en-US"/>
-        </w:rPr>
-        <w:t xml:space="preserve">GRN should be generated by calling LPO. </w:t>
-      </w:r>
-    </w:p>
-    <w:p>
-      <w:pPr>
-        <w:pStyle w:val="ListParagraph"/>
-        <w:numPr>
-          <w:ilvl w:val="1"/>
-          <w:numId w:val="1"/>
-        </w:numPr>
-        <w:spacing w:line="240" w:lineRule="auto"/>
-        <w:rPr>
-          <w:lang w:val="en-US"/>
-        </w:rPr>
-      </w:pPr>
-      <w:r>
-        <w:rPr>
-          <w:lang w:val="en-US"/>
-        </w:rPr>
-        <w:t xml:space="preserve">GRN will be done at Workshop. GRN will have link to PO and PO will have link to MR. </w:t>
-      </w:r>
-    </w:p>
-    <w:p>
-      <w:pPr>
-        <w:pStyle w:val="ListParagraph"/>
-        <w:numPr>
-          <w:ilvl w:val="1"/>
-          <w:numId w:val="1"/>
-        </w:numPr>
-        <w:spacing w:line="240" w:lineRule="auto"/>
-        <w:rPr>
-          <w:lang w:val="en-US"/>
-        </w:rPr>
-      </w:pPr>
-      <w:r>
-        <w:rPr>
-          <w:lang w:val="en-US"/>
-        </w:rPr>
-        <w:t xml:space="preserve">Then system can identify the LPO’s to be listed for each workshop based on MR. </w:t>
-      </w:r>
-    </w:p>
-    <w:p>
-      <w:pPr>
-        <w:pStyle w:val="ListParagraph"/>
-        <w:numPr>
-          <w:ilvl w:val="1"/>
-          <w:numId w:val="1"/>
-        </w:numPr>
-        <w:spacing w:line="240" w:lineRule="auto"/>
-        <w:rPr>
-          <w:lang w:val="en-US"/>
-        </w:rPr>
-      </w:pPr>
-      <w:r>
-        <w:rPr>
-          <w:lang w:val="en-US"/>
-        </w:rPr>
         <w:t>Then the workshop guy will select the respective MR and the system will list the items in that MR.</w:t>
       </w:r>
     </w:p>
@@ -4639,6 +4957,25 @@
       <w:contextualSpacing/>
     </w:pPr>
   </w:style>
+  <w:style w:type="table" w:styleId="TableGrid">
+    <w:name w:val="Table Grid"/>
+    <w:basedOn w:val="TableNormal"/>
+    <w:uiPriority w:val="39"/>
+    <w:rsid w:val="0030214C"/>
+    <w:pPr>
+      <w:spacing w:after="0" w:line="240" w:lineRule="auto"/>
+    </w:pPr>
+    <w:tblPr>
+      <w:tblBorders>
+        <w:top w:val="single" w:sz="4" w:space="0" w:color="auto"/>
+        <w:left w:val="single" w:sz="4" w:space="0" w:color="auto"/>
+        <w:bottom w:val="single" w:sz="4" w:space="0" w:color="auto"/>
+        <w:right w:val="single" w:sz="4" w:space="0" w:color="auto"/>
+        <w:insideH w:val="single" w:sz="4" w:space="0" w:color="auto"/>
+        <w:insideV w:val="single" w:sz="4" w:space="0" w:color="auto"/>
+      </w:tblBorders>
+    </w:tblPr>
+  </w:style>
 </w:styles>
 </file>
 
@@ -4908,7 +5245,7 @@
 </file>
 
 <file path=customXml/itemProps1.xml><?xml version="1.0" encoding="utf-8"?>
-<ds:datastoreItem xmlns:ds="http://schemas.openxmlformats.org/officeDocument/2006/customXml" ds:itemID="{D015CB95-8A96-47A3-BB1C-82293BBD4E67}">
+<ds:datastoreItem xmlns:ds="http://schemas.openxmlformats.org/officeDocument/2006/customXml" ds:itemID="{501D616F-8C4D-430E-973A-B5E22E0514A4}">
   <ds:schemaRefs>
     <ds:schemaRef ds:uri="http://schemas.openxmlformats.org/officeDocument/2006/bibliography"/>
   </ds:schemaRefs>

</xml_diff>